<commit_message>
update: - removed source code examples
</commit_message>
<xml_diff>
--- a/01.Data Types and Variables - Lab/01. Programming-Fundamentals-Data-Types-and-Variables-Lab.docx
+++ b/01.Data Types and Variables - Lab/01. Programming-Fundamentals-Data-Types-and-Variables-Lab.docx
@@ -1,10 +1,10 @@
 
 <file path=word/document.xml><?xml version="1.0" encoding="utf-8"?>
-<w:document xmlns:wpc="http://schemas.microsoft.com/office/word/2010/wordprocessingCanvas" xmlns:cx="http://schemas.microsoft.com/office/drawing/2014/chartex" xmlns:cx1="http://schemas.microsoft.com/office/drawing/2015/9/8/chartex" xmlns:cx2="http://schemas.microsoft.com/office/drawing/2015/10/21/chartex" xmlns:mc="http://schemas.openxmlformats.org/markup-compatibility/2006" xmlns:o="urn:schemas-microsoft-com:office:office" xmlns:r="http://schemas.openxmlformats.org/officeDocument/2006/relationships" xmlns:m="http://schemas.openxmlformats.org/officeDocument/2006/math" xmlns:v="urn:schemas-microsoft-com:vml" xmlns:wp14="http://schemas.microsoft.com/office/word/2010/wordprocessingDrawing" xmlns:wp="http://schemas.openxmlformats.org/drawingml/2006/wordprocessingDrawing" xmlns:w10="urn:schemas-microsoft-com:office:word" xmlns:w="http://schemas.openxmlformats.org/wordprocessingml/2006/main" xmlns:w14="http://schemas.microsoft.com/office/word/2010/wordml" xmlns:w15="http://schemas.microsoft.com/office/word/2012/wordml" xmlns:w16se="http://schemas.microsoft.com/office/word/2015/wordml/symex" xmlns:wpg="http://schemas.microsoft.com/office/word/2010/wordprocessingGroup" xmlns:wpi="http://schemas.microsoft.com/office/word/2010/wordprocessingInk" xmlns:wne="http://schemas.microsoft.com/office/word/2006/wordml" xmlns:wps="http://schemas.microsoft.com/office/word/2010/wordprocessingShape" mc:Ignorable="w14 w15 w16se wp14">
+<w:document xmlns:wpc="http://schemas.microsoft.com/office/word/2010/wordprocessingCanvas" xmlns:mc="http://schemas.openxmlformats.org/markup-compatibility/2006" xmlns:o="urn:schemas-microsoft-com:office:office" xmlns:r="http://schemas.openxmlformats.org/officeDocument/2006/relationships" xmlns:m="http://schemas.openxmlformats.org/officeDocument/2006/math" xmlns:v="urn:schemas-microsoft-com:vml" xmlns:wp14="http://schemas.microsoft.com/office/word/2010/wordprocessingDrawing" xmlns:wp="http://schemas.openxmlformats.org/drawingml/2006/wordprocessingDrawing" xmlns:w10="urn:schemas-microsoft-com:office:word" xmlns:w="http://schemas.openxmlformats.org/wordprocessingml/2006/main" xmlns:w14="http://schemas.microsoft.com/office/word/2010/wordml" xmlns:w15="http://schemas.microsoft.com/office/word/2012/wordml" xmlns:wpg="http://schemas.microsoft.com/office/word/2010/wordprocessingGroup" xmlns:wpi="http://schemas.microsoft.com/office/word/2010/wordprocessingInk" xmlns:wne="http://schemas.microsoft.com/office/word/2006/wordml" xmlns:wps="http://schemas.microsoft.com/office/word/2010/wordprocessingShape" mc:Ignorable="w14 w15 wp14">
   <w:body>
     <w:p>
       <w:pPr>
-        <w:pStyle w:val="Heading1"/>
+        <w:pStyle w:val="1"/>
       </w:pPr>
       <w:r>
         <w:t>Lab</w:t>
@@ -31,7 +31,7 @@
       <w:hyperlink r:id="rId8" w:history="1">
         <w:r>
           <w:rPr>
-            <w:rStyle w:val="Hyperlink"/>
+            <w:rStyle w:val="a9"/>
           </w:rPr>
           <w:t>“Programming Fundamentals” course @ SoftUni</w:t>
         </w:r>
@@ -55,7 +55,7 @@
       <w:hyperlink r:id="rId9" w:history="1">
         <w:r>
           <w:rPr>
-            <w:rStyle w:val="Hyperlink"/>
+            <w:rStyle w:val="a9"/>
           </w:rPr>
           <w:t>https://judge.softuni.bg/Contests/171/Data-Types-and-Variables-Lab</w:t>
         </w:r>
@@ -69,7 +69,7 @@
     </w:p>
     <w:p>
       <w:pPr>
-        <w:pStyle w:val="Heading1"/>
+        <w:pStyle w:val="1"/>
         <w:numPr>
           <w:ilvl w:val="0"/>
           <w:numId w:val="16"/>
@@ -84,7 +84,7 @@
     </w:p>
     <w:p>
       <w:pPr>
-        <w:pStyle w:val="Heading2"/>
+        <w:pStyle w:val="2"/>
       </w:pPr>
       <w:r>
         <w:t>Centuries to Minutes</w:t>
@@ -147,7 +147,7 @@
     </w:p>
     <w:p>
       <w:pPr>
-        <w:pStyle w:val="Heading3"/>
+        <w:pStyle w:val="3"/>
       </w:pPr>
       <w:r>
         <w:t>Examples</w:t>
@@ -155,7 +155,7 @@
     </w:p>
     <w:tbl>
       <w:tblPr>
-        <w:tblStyle w:val="TableGrid"/>
+        <w:tblStyle w:val="af"/>
         <w:tblW w:w="9890" w:type="dxa"/>
         <w:tblInd w:w="85" w:type="dxa"/>
         <w:tblCellMar>
@@ -309,7 +309,7 @@
     </w:tbl>
     <w:p>
       <w:pPr>
-        <w:pStyle w:val="Heading3"/>
+        <w:pStyle w:val="3"/>
       </w:pPr>
       <w:r>
         <w:t>Hints</w:t>
@@ -317,7 +317,7 @@
     </w:p>
     <w:p>
       <w:pPr>
-        <w:pStyle w:val="ListParagraph"/>
+        <w:pStyle w:val="ac"/>
         <w:numPr>
           <w:ilvl w:val="0"/>
           <w:numId w:val="4"/>
@@ -344,7 +344,7 @@
     </w:p>
     <w:p>
       <w:pPr>
-        <w:pStyle w:val="ListParagraph"/>
+        <w:pStyle w:val="ac"/>
         <w:numPr>
           <w:ilvl w:val="0"/>
           <w:numId w:val="4"/>
@@ -368,7 +368,7 @@
       <w:hyperlink r:id="rId10" w:history="1">
         <w:r>
           <w:rPr>
-            <w:rStyle w:val="Hyperlink"/>
+            <w:rStyle w:val="a9"/>
             <w:bCs/>
           </w:rPr>
           <w:t>the Tropical year</w:t>
@@ -389,7 +389,7 @@
     </w:p>
     <w:p>
       <w:pPr>
-        <w:pStyle w:val="Heading3"/>
+        <w:pStyle w:val="3"/>
       </w:pPr>
       <w:r>
         <w:t>Solution</w:t>
@@ -404,51 +404,10 @@
       <w:pPr>
         <w:ind w:firstLine="426"/>
       </w:pPr>
-      <w:r>
-        <w:rPr>
-          <w:noProof/>
-          <w:lang w:val="en-GB" w:eastAsia="en-GB"/>
-        </w:rPr>
-        <w:drawing>
-          <wp:inline distT="0" distB="0" distL="0" distR="0" wp14:anchorId="44F787D7" wp14:editId="067504D9">
-            <wp:extent cx="5394244" cy="1449492"/>
-            <wp:effectExtent l="0" t="0" r="0" b="0"/>
-            <wp:docPr id="5" name="Picture 5"/>
-            <wp:cNvGraphicFramePr>
-              <a:graphicFrameLocks xmlns:a="http://schemas.openxmlformats.org/drawingml/2006/main" noChangeAspect="1"/>
-            </wp:cNvGraphicFramePr>
-            <a:graphic xmlns:a="http://schemas.openxmlformats.org/drawingml/2006/main">
-              <a:graphicData uri="http://schemas.openxmlformats.org/drawingml/2006/picture">
-                <pic:pic xmlns:pic="http://schemas.openxmlformats.org/drawingml/2006/picture">
-                  <pic:nvPicPr>
-                    <pic:cNvPr id="1" name=""/>
-                    <pic:cNvPicPr/>
-                  </pic:nvPicPr>
-                  <pic:blipFill>
-                    <a:blip r:embed="rId11"/>
-                    <a:stretch>
-                      <a:fillRect/>
-                    </a:stretch>
-                  </pic:blipFill>
-                  <pic:spPr>
-                    <a:xfrm>
-                      <a:off x="0" y="0"/>
-                      <a:ext cx="5449870" cy="1464439"/>
-                    </a:xfrm>
-                    <a:prstGeom prst="rect">
-                      <a:avLst/>
-                    </a:prstGeom>
-                  </pic:spPr>
-                </pic:pic>
-              </a:graphicData>
-            </a:graphic>
-          </wp:inline>
-        </w:drawing>
-      </w:r>
     </w:p>
     <w:p>
       <w:pPr>
-        <w:pStyle w:val="Heading2"/>
+        <w:pStyle w:val="2"/>
       </w:pPr>
       <w:r>
         <w:t>Circle Area (12 Digits Precision)</w:t>
@@ -505,7 +464,7 @@
     </w:p>
     <w:p>
       <w:pPr>
-        <w:pStyle w:val="Heading3"/>
+        <w:pStyle w:val="3"/>
       </w:pPr>
       <w:r>
         <w:t>Examples</w:t>
@@ -513,7 +472,7 @@
     </w:p>
     <w:tbl>
       <w:tblPr>
-        <w:tblStyle w:val="TableGrid"/>
+        <w:tblStyle w:val="af"/>
         <w:tblW w:w="6087" w:type="dxa"/>
         <w:tblInd w:w="85" w:type="dxa"/>
         <w:tblCellMar>
@@ -746,7 +705,7 @@
     </w:tbl>
     <w:p>
       <w:pPr>
-        <w:pStyle w:val="Heading3"/>
+        <w:pStyle w:val="3"/>
       </w:pPr>
       <w:r>
         <w:t>Hints</w:t>
@@ -754,7 +713,7 @@
     </w:p>
     <w:p>
       <w:pPr>
-        <w:pStyle w:val="ListParagraph"/>
+        <w:pStyle w:val="ac"/>
         <w:numPr>
           <w:ilvl w:val="0"/>
           <w:numId w:val="9"/>
@@ -775,7 +734,7 @@
     </w:p>
     <w:p>
       <w:pPr>
-        <w:pStyle w:val="ListParagraph"/>
+        <w:pStyle w:val="ac"/>
         <w:numPr>
           <w:ilvl w:val="0"/>
           <w:numId w:val="9"/>
@@ -798,9 +757,8 @@
       <w:r>
         <w:rPr>
           <w:noProof/>
-          <w:lang w:val="en-GB" w:eastAsia="en-GB"/>
-        </w:rPr>
-        <w:lastRenderedPageBreak/>
+          <w:lang w:val="bg-BG" w:eastAsia="bg-BG"/>
+        </w:rPr>
         <w:drawing>
           <wp:inline distT="0" distB="0" distL="0" distR="0" wp14:anchorId="1982AFA8" wp14:editId="291EF19A">
             <wp:extent cx="3549158" cy="411546"/>
@@ -817,7 +775,7 @@
                     <pic:cNvPicPr/>
                   </pic:nvPicPr>
                   <pic:blipFill>
-                    <a:blip r:embed="rId12"/>
+                    <a:blip r:embed="rId11"/>
                     <a:stretch>
                       <a:fillRect/>
                     </a:stretch>
@@ -840,7 +798,7 @@
     </w:p>
     <w:p>
       <w:pPr>
-        <w:pStyle w:val="Heading2"/>
+        <w:pStyle w:val="2"/>
       </w:pPr>
       <w:r>
         <w:t>Exact Sum of Real Numbers</w:t>
@@ -938,15 +896,16 @@
     </w:p>
     <w:p>
       <w:pPr>
-        <w:pStyle w:val="Heading3"/>
-      </w:pPr>
-      <w:r>
+        <w:pStyle w:val="3"/>
+      </w:pPr>
+      <w:r>
+        <w:lastRenderedPageBreak/>
         <w:t>Examples</w:t>
       </w:r>
     </w:p>
     <w:tbl>
       <w:tblPr>
-        <w:tblStyle w:val="TableGrid"/>
+        <w:tblStyle w:val="af"/>
         <w:tblW w:w="9683" w:type="dxa"/>
         <w:tblInd w:w="85" w:type="dxa"/>
         <w:tblCellMar>
@@ -1264,7 +1223,7 @@
     </w:tbl>
     <w:p>
       <w:pPr>
-        <w:pStyle w:val="Heading3"/>
+        <w:pStyle w:val="3"/>
       </w:pPr>
       <w:r>
         <w:t>Hints</w:t>
@@ -1272,7 +1231,7 @@
     </w:p>
     <w:p>
       <w:pPr>
-        <w:pStyle w:val="ListParagraph"/>
+        <w:pStyle w:val="ac"/>
         <w:numPr>
           <w:ilvl w:val="0"/>
           <w:numId w:val="9"/>
@@ -1302,7 +1261,7 @@
     </w:p>
     <w:p>
       <w:pPr>
-        <w:pStyle w:val="ListParagraph"/>
+        <w:pStyle w:val="ac"/>
         <w:numPr>
           <w:ilvl w:val="0"/>
           <w:numId w:val="9"/>
@@ -1323,7 +1282,7 @@
     </w:p>
     <w:p>
       <w:pPr>
-        <w:pStyle w:val="ListParagraph"/>
+        <w:pStyle w:val="ac"/>
         <w:numPr>
           <w:ilvl w:val="0"/>
           <w:numId w:val="9"/>
@@ -1371,7 +1330,7 @@
     </w:p>
     <w:p>
       <w:pPr>
-        <w:pStyle w:val="Heading1"/>
+        <w:pStyle w:val="1"/>
         <w:numPr>
           <w:ilvl w:val="0"/>
           <w:numId w:val="16"/>
@@ -1386,7 +1345,7 @@
     </w:p>
     <w:p>
       <w:pPr>
-        <w:pStyle w:val="Heading2"/>
+        <w:pStyle w:val="2"/>
       </w:pPr>
       <w:r>
         <w:t>Elevator</w:t>
@@ -1516,7 +1475,7 @@
     </w:p>
     <w:p>
       <w:pPr>
-        <w:pStyle w:val="Heading3"/>
+        <w:pStyle w:val="3"/>
       </w:pPr>
       <w:r>
         <w:t>Examples</w:t>
@@ -1524,7 +1483,7 @@
     </w:p>
     <w:tbl>
       <w:tblPr>
-        <w:tblStyle w:val="TableGrid"/>
+        <w:tblStyle w:val="af"/>
         <w:tblW w:w="10348" w:type="dxa"/>
         <w:tblInd w:w="85" w:type="dxa"/>
         <w:tblCellMar>
@@ -1894,7 +1853,7 @@
     </w:tbl>
     <w:p>
       <w:pPr>
-        <w:pStyle w:val="Heading3"/>
+        <w:pStyle w:val="3"/>
       </w:pPr>
       <w:r>
         <w:t>Hints</w:t>
@@ -1902,7 +1861,7 @@
     </w:p>
     <w:p>
       <w:pPr>
-        <w:pStyle w:val="ListParagraph"/>
+        <w:pStyle w:val="ac"/>
         <w:numPr>
           <w:ilvl w:val="0"/>
           <w:numId w:val="11"/>
@@ -1941,7 +1900,7 @@
     </w:p>
     <w:p>
       <w:pPr>
-        <w:pStyle w:val="ListParagraph"/>
+        <w:pStyle w:val="ac"/>
         <w:numPr>
           <w:ilvl w:val="0"/>
           <w:numId w:val="11"/>
@@ -1971,7 +1930,7 @@
     </w:p>
     <w:p>
       <w:pPr>
-        <w:pStyle w:val="ListParagraph"/>
+        <w:pStyle w:val="ac"/>
         <w:numPr>
           <w:ilvl w:val="0"/>
           <w:numId w:val="11"/>
@@ -2037,7 +1996,7 @@
     </w:p>
     <w:p>
       <w:pPr>
-        <w:pStyle w:val="ListParagraph"/>
+        <w:pStyle w:val="ac"/>
         <w:numPr>
           <w:ilvl w:val="0"/>
           <w:numId w:val="11"/>
@@ -2066,7 +2025,7 @@
       <w:r>
         <w:rPr>
           <w:noProof/>
-          <w:lang w:val="en-GB" w:eastAsia="en-GB"/>
+          <w:lang w:val="bg-BG" w:eastAsia="bg-BG"/>
         </w:rPr>
         <w:drawing>
           <wp:inline distT="0" distB="0" distL="0" distR="0" wp14:anchorId="0B603A8D" wp14:editId="6DFCC006">
@@ -2084,7 +2043,7 @@
                     <pic:cNvPicPr/>
                   </pic:nvPicPr>
                   <pic:blipFill>
-                    <a:blip r:embed="rId13"/>
+                    <a:blip r:embed="rId12"/>
                     <a:stretch>
                       <a:fillRect/>
                     </a:stretch>
@@ -2107,10 +2066,9 @@
     </w:p>
     <w:p>
       <w:pPr>
-        <w:pStyle w:val="Heading2"/>
-      </w:pPr>
-      <w:r>
-        <w:lastRenderedPageBreak/>
+        <w:pStyle w:val="2"/>
+      </w:pPr>
+      <w:r>
         <w:t>Special Numbers</w:t>
       </w:r>
     </w:p>
@@ -2341,7 +2299,7 @@
     </w:p>
     <w:p>
       <w:pPr>
-        <w:pStyle w:val="Heading3"/>
+        <w:pStyle w:val="3"/>
       </w:pPr>
       <w:r>
         <w:t>Examples</w:t>
@@ -2349,7 +2307,7 @@
     </w:p>
     <w:tbl>
       <w:tblPr>
-        <w:tblStyle w:val="TableGrid"/>
+        <w:tblStyle w:val="af"/>
         <w:tblW w:w="2391" w:type="dxa"/>
         <w:tblInd w:w="85" w:type="dxa"/>
         <w:tblCellMar>
@@ -2425,6 +2383,7 @@
               <w:rPr>
                 <w:bCs/>
               </w:rPr>
+              <w:lastRenderedPageBreak/>
               <w:t>15</w:t>
             </w:r>
           </w:p>
@@ -2723,7 +2682,7 @@
     </w:tbl>
     <w:p>
       <w:pPr>
-        <w:pStyle w:val="Heading3"/>
+        <w:pStyle w:val="3"/>
       </w:pPr>
       <w:r>
         <w:t>Hints</w:t>
@@ -2862,7 +2821,7 @@
     </w:p>
     <w:p>
       <w:pPr>
-        <w:pStyle w:val="Heading2"/>
+        <w:pStyle w:val="2"/>
       </w:pPr>
       <w:r>
         <w:t xml:space="preserve">Triples of </w:t>
@@ -2946,7 +2905,7 @@
     </w:p>
     <w:p>
       <w:pPr>
-        <w:pStyle w:val="Heading3"/>
+        <w:pStyle w:val="3"/>
       </w:pPr>
       <w:r>
         <w:t>Examples</w:t>
@@ -2954,7 +2913,7 @@
     </w:p>
     <w:tbl>
       <w:tblPr>
-        <w:tblStyle w:val="TableGrid"/>
+        <w:tblStyle w:val="af"/>
         <w:tblW w:w="1596" w:type="dxa"/>
         <w:tblInd w:w="85" w:type="dxa"/>
         <w:tblCellMar>
@@ -3358,7 +3317,6 @@
                 <w:noProof/>
                 <w:lang w:val="da-DK"/>
               </w:rPr>
-              <w:lastRenderedPageBreak/>
               <w:t>bcb</w:t>
             </w:r>
           </w:p>
@@ -3557,7 +3515,7 @@
     </w:tbl>
     <w:p>
       <w:pPr>
-        <w:pStyle w:val="Heading3"/>
+        <w:pStyle w:val="3"/>
       </w:pPr>
       <w:r>
         <w:lastRenderedPageBreak/>
@@ -3603,7 +3561,7 @@
       <w:r>
         <w:rPr>
           <w:noProof/>
-          <w:lang w:val="en-GB" w:eastAsia="en-GB"/>
+          <w:lang w:val="bg-BG" w:eastAsia="bg-BG"/>
         </w:rPr>
         <w:drawing>
           <wp:inline distT="0" distB="0" distL="0" distR="0" wp14:anchorId="126DF4CA" wp14:editId="1DD4F8E7">
@@ -3621,7 +3579,7 @@
                     <pic:cNvPicPr/>
                   </pic:nvPicPr>
                   <pic:blipFill>
-                    <a:blip r:embed="rId14"/>
+                    <a:blip r:embed="rId13"/>
                     <a:stretch>
                       <a:fillRect/>
                     </a:stretch>
@@ -3644,7 +3602,7 @@
     </w:p>
     <w:p>
       <w:pPr>
-        <w:pStyle w:val="Heading2"/>
+        <w:pStyle w:val="2"/>
       </w:pPr>
       <w:r>
         <w:t>Greeting</w:t>
@@ -3756,7 +3714,7 @@
     </w:p>
     <w:p>
       <w:pPr>
-        <w:pStyle w:val="Heading3"/>
+        <w:pStyle w:val="3"/>
       </w:pPr>
       <w:r>
         <w:t>Examples</w:t>
@@ -3764,7 +3722,7 @@
     </w:p>
     <w:tbl>
       <w:tblPr>
-        <w:tblStyle w:val="TableGrid"/>
+        <w:tblStyle w:val="af"/>
         <w:tblW w:w="7196" w:type="dxa"/>
         <w:tblInd w:w="85" w:type="dxa"/>
         <w:tblCellMar>
@@ -3898,7 +3856,7 @@
     </w:tbl>
     <w:p>
       <w:pPr>
-        <w:pStyle w:val="Heading3"/>
+        <w:pStyle w:val="3"/>
       </w:pPr>
       <w:r>
         <w:t>Hints</w:t>
@@ -3916,7 +3874,7 @@
       <w:r>
         <w:rPr>
           <w:noProof/>
-          <w:lang w:val="en-GB" w:eastAsia="en-GB"/>
+          <w:lang w:val="bg-BG" w:eastAsia="bg-BG"/>
         </w:rPr>
         <w:drawing>
           <wp:inline distT="0" distB="0" distL="0" distR="0" wp14:anchorId="58165170" wp14:editId="3CD0E6EB">
@@ -3934,7 +3892,7 @@
                     <pic:cNvPicPr/>
                   </pic:nvPicPr>
                   <pic:blipFill>
-                    <a:blip r:embed="rId15"/>
+                    <a:blip r:embed="rId14"/>
                     <a:stretch>
                       <a:fillRect/>
                     </a:stretch>
@@ -3957,7 +3915,7 @@
     </w:p>
     <w:p>
       <w:pPr>
-        <w:pStyle w:val="Heading1"/>
+        <w:pStyle w:val="1"/>
         <w:numPr>
           <w:ilvl w:val="0"/>
           <w:numId w:val="16"/>
@@ -3972,7 +3930,7 @@
     </w:p>
     <w:p>
       <w:pPr>
-        <w:pStyle w:val="Heading2"/>
+        <w:pStyle w:val="2"/>
       </w:pPr>
       <w:r>
         <w:t xml:space="preserve">Refactor Volume of </w:t>
@@ -4098,15 +4056,13 @@
           <w:szCs w:val="32"/>
         </w:rPr>
       </w:pPr>
-      <w:bookmarkStart w:id="0" w:name="_GoBack"/>
-      <w:bookmarkEnd w:id="0"/>
       <w:r>
         <w:br w:type="page"/>
       </w:r>
     </w:p>
     <w:p>
       <w:pPr>
-        <w:pStyle w:val="Heading3"/>
+        <w:pStyle w:val="3"/>
       </w:pPr>
       <w:r>
         <w:lastRenderedPageBreak/>
@@ -4115,7 +4071,7 @@
     </w:p>
     <w:tbl>
       <w:tblPr>
-        <w:tblStyle w:val="TableGrid"/>
+        <w:tblStyle w:val="af"/>
         <w:tblW w:w="6548" w:type="dxa"/>
         <w:tblInd w:w="85" w:type="dxa"/>
         <w:tblCellMar>
@@ -4146,12 +4102,6 @@
                 <w:b/>
               </w:rPr>
             </w:pPr>
-            <w:r>
-              <w:rPr>
-                <w:b/>
-              </w:rPr>
-              <w:t>Sample Code</w:t>
-            </w:r>
           </w:p>
         </w:tc>
       </w:tr>
@@ -4165,578 +4115,21 @@
           </w:tcPr>
           <w:p>
             <w:pPr>
-              <w:autoSpaceDE w:val="0"/>
-              <w:autoSpaceDN w:val="0"/>
-              <w:adjustRightInd w:val="0"/>
-              <w:spacing w:before="0" w:after="0"/>
-              <w:rPr>
-                <w:rFonts w:ascii="Consolas" w:hAnsi="Consolas" w:cs="Consolas"/>
-                <w:color w:val="000000"/>
-                <w:sz w:val="24"/>
-                <w:szCs w:val="19"/>
-                <w:highlight w:val="white"/>
+              <w:spacing w:before="0" w:after="0"/>
+              <w:rPr>
+                <w:rFonts w:ascii="Consolas" w:hAnsi="Consolas"/>
+                <w:bCs/>
+                <w:noProof/>
                 <w:lang w:val="en-GB"/>
               </w:rPr>
             </w:pPr>
-            <w:r>
-              <w:rPr>
-                <w:rFonts w:ascii="Consolas" w:hAnsi="Consolas" w:cs="Consolas"/>
-                <w:color w:val="0000FF"/>
-                <w:sz w:val="24"/>
-                <w:szCs w:val="19"/>
-                <w:highlight w:val="white"/>
-                <w:lang w:val="en-GB"/>
-              </w:rPr>
-              <w:t>double</w:t>
-            </w:r>
-            <w:r>
-              <w:rPr>
-                <w:rFonts w:ascii="Consolas" w:hAnsi="Consolas" w:cs="Consolas"/>
-                <w:color w:val="000000"/>
-                <w:sz w:val="24"/>
-                <w:szCs w:val="19"/>
-                <w:highlight w:val="white"/>
-                <w:lang w:val="en-GB"/>
-              </w:rPr>
-              <w:t xml:space="preserve"> dul, sh, V = 0;</w:t>
-            </w:r>
-          </w:p>
-          <w:p>
-            <w:pPr>
-              <w:autoSpaceDE w:val="0"/>
-              <w:autoSpaceDN w:val="0"/>
-              <w:adjustRightInd w:val="0"/>
-              <w:spacing w:before="0" w:after="0"/>
-              <w:rPr>
-                <w:rFonts w:ascii="Consolas" w:hAnsi="Consolas" w:cs="Consolas"/>
-                <w:color w:val="000000"/>
-                <w:sz w:val="24"/>
-                <w:szCs w:val="19"/>
-                <w:highlight w:val="white"/>
-                <w:lang w:val="en-GB"/>
-              </w:rPr>
-            </w:pPr>
-            <w:r>
-              <w:rPr>
-                <w:rFonts w:ascii="Consolas" w:hAnsi="Consolas" w:cs="Consolas"/>
-                <w:color w:val="2B91AF"/>
-                <w:sz w:val="24"/>
-                <w:szCs w:val="19"/>
-                <w:highlight w:val="white"/>
-                <w:lang w:val="en-GB"/>
-              </w:rPr>
-              <w:t>Console</w:t>
-            </w:r>
-            <w:r>
-              <w:rPr>
-                <w:rFonts w:ascii="Consolas" w:hAnsi="Consolas" w:cs="Consolas"/>
-                <w:color w:val="000000"/>
-                <w:sz w:val="24"/>
-                <w:szCs w:val="19"/>
-                <w:highlight w:val="white"/>
-                <w:lang w:val="en-GB"/>
-              </w:rPr>
-              <w:t>.Write(</w:t>
-            </w:r>
-            <w:r>
-              <w:rPr>
-                <w:rFonts w:ascii="Consolas" w:hAnsi="Consolas" w:cs="Consolas"/>
-                <w:color w:val="A31515"/>
-                <w:sz w:val="24"/>
-                <w:szCs w:val="19"/>
-                <w:highlight w:val="white"/>
-                <w:lang w:val="en-GB"/>
-              </w:rPr>
-              <w:t>"Length: "</w:t>
-            </w:r>
-            <w:r>
-              <w:rPr>
-                <w:rFonts w:ascii="Consolas" w:hAnsi="Consolas" w:cs="Consolas"/>
-                <w:color w:val="000000"/>
-                <w:sz w:val="24"/>
-                <w:szCs w:val="19"/>
-                <w:highlight w:val="white"/>
-                <w:lang w:val="en-GB"/>
-              </w:rPr>
-              <w:t>);</w:t>
-            </w:r>
-          </w:p>
-          <w:p>
-            <w:pPr>
-              <w:autoSpaceDE w:val="0"/>
-              <w:autoSpaceDN w:val="0"/>
-              <w:adjustRightInd w:val="0"/>
-              <w:spacing w:before="0" w:after="0"/>
-              <w:rPr>
-                <w:rFonts w:ascii="Consolas" w:hAnsi="Consolas" w:cs="Consolas"/>
-                <w:color w:val="000000"/>
-                <w:sz w:val="24"/>
-                <w:szCs w:val="19"/>
-                <w:highlight w:val="white"/>
-                <w:lang w:val="en-GB"/>
-              </w:rPr>
-            </w:pPr>
-            <w:r>
-              <w:rPr>
-                <w:rFonts w:ascii="Consolas" w:hAnsi="Consolas" w:cs="Consolas"/>
-                <w:color w:val="000000"/>
-                <w:sz w:val="24"/>
-                <w:szCs w:val="19"/>
-                <w:highlight w:val="white"/>
-                <w:lang w:val="en-GB"/>
-              </w:rPr>
-              <w:t xml:space="preserve">dul = </w:t>
-            </w:r>
-            <w:r>
-              <w:rPr>
-                <w:rFonts w:ascii="Consolas" w:hAnsi="Consolas" w:cs="Consolas"/>
-                <w:color w:val="0000FF"/>
-                <w:sz w:val="24"/>
-                <w:szCs w:val="19"/>
-                <w:highlight w:val="white"/>
-                <w:lang w:val="en-GB"/>
-              </w:rPr>
-              <w:t>double</w:t>
-            </w:r>
-            <w:r>
-              <w:rPr>
-                <w:rFonts w:ascii="Consolas" w:hAnsi="Consolas" w:cs="Consolas"/>
-                <w:color w:val="000000"/>
-                <w:sz w:val="24"/>
-                <w:szCs w:val="19"/>
-                <w:highlight w:val="white"/>
-                <w:lang w:val="en-GB"/>
-              </w:rPr>
-              <w:t>.Parse(</w:t>
-            </w:r>
-            <w:r>
-              <w:rPr>
-                <w:rFonts w:ascii="Consolas" w:hAnsi="Consolas" w:cs="Consolas"/>
-                <w:color w:val="2B91AF"/>
-                <w:sz w:val="24"/>
-                <w:szCs w:val="19"/>
-                <w:highlight w:val="white"/>
-                <w:lang w:val="en-GB"/>
-              </w:rPr>
-              <w:t>Console</w:t>
-            </w:r>
-            <w:r>
-              <w:rPr>
-                <w:rFonts w:ascii="Consolas" w:hAnsi="Consolas" w:cs="Consolas"/>
-                <w:color w:val="000000"/>
-                <w:sz w:val="24"/>
-                <w:szCs w:val="19"/>
-                <w:highlight w:val="white"/>
-                <w:lang w:val="en-GB"/>
-              </w:rPr>
-              <w:t>.ReadLine());</w:t>
-            </w:r>
-          </w:p>
-          <w:p>
-            <w:pPr>
-              <w:autoSpaceDE w:val="0"/>
-              <w:autoSpaceDN w:val="0"/>
-              <w:adjustRightInd w:val="0"/>
-              <w:spacing w:before="0" w:after="0"/>
-              <w:rPr>
-                <w:rFonts w:ascii="Consolas" w:hAnsi="Consolas" w:cs="Consolas"/>
-                <w:color w:val="000000"/>
-                <w:sz w:val="24"/>
-                <w:szCs w:val="19"/>
-                <w:highlight w:val="white"/>
-                <w:lang w:val="en-GB"/>
-              </w:rPr>
-            </w:pPr>
-            <w:r>
-              <w:rPr>
-                <w:rFonts w:ascii="Consolas" w:hAnsi="Consolas" w:cs="Consolas"/>
-                <w:color w:val="2B91AF"/>
-                <w:sz w:val="24"/>
-                <w:szCs w:val="19"/>
-                <w:highlight w:val="white"/>
-                <w:lang w:val="en-GB"/>
-              </w:rPr>
-              <w:t>Console</w:t>
-            </w:r>
-            <w:r>
-              <w:rPr>
-                <w:rFonts w:ascii="Consolas" w:hAnsi="Consolas" w:cs="Consolas"/>
-                <w:color w:val="000000"/>
-                <w:sz w:val="24"/>
-                <w:szCs w:val="19"/>
-                <w:highlight w:val="white"/>
-                <w:lang w:val="en-GB"/>
-              </w:rPr>
-              <w:t>.Write(</w:t>
-            </w:r>
-            <w:r>
-              <w:rPr>
-                <w:rFonts w:ascii="Consolas" w:hAnsi="Consolas" w:cs="Consolas"/>
-                <w:color w:val="A31515"/>
-                <w:sz w:val="24"/>
-                <w:szCs w:val="19"/>
-                <w:highlight w:val="white"/>
-                <w:lang w:val="en-GB"/>
-              </w:rPr>
-              <w:t>"Width: "</w:t>
-            </w:r>
-            <w:r>
-              <w:rPr>
-                <w:rFonts w:ascii="Consolas" w:hAnsi="Consolas" w:cs="Consolas"/>
-                <w:color w:val="000000"/>
-                <w:sz w:val="24"/>
-                <w:szCs w:val="19"/>
-                <w:highlight w:val="white"/>
-                <w:lang w:val="en-GB"/>
-              </w:rPr>
-              <w:t>);</w:t>
-            </w:r>
-          </w:p>
-          <w:p>
-            <w:pPr>
-              <w:autoSpaceDE w:val="0"/>
-              <w:autoSpaceDN w:val="0"/>
-              <w:adjustRightInd w:val="0"/>
-              <w:spacing w:before="0" w:after="0"/>
-              <w:rPr>
-                <w:rFonts w:ascii="Consolas" w:hAnsi="Consolas" w:cs="Consolas"/>
-                <w:color w:val="000000"/>
-                <w:sz w:val="24"/>
-                <w:szCs w:val="19"/>
-                <w:highlight w:val="white"/>
-                <w:lang w:val="en-GB"/>
-              </w:rPr>
-            </w:pPr>
-            <w:r>
-              <w:rPr>
-                <w:rFonts w:ascii="Consolas" w:hAnsi="Consolas" w:cs="Consolas"/>
-                <w:color w:val="000000"/>
-                <w:sz w:val="24"/>
-                <w:szCs w:val="19"/>
-                <w:highlight w:val="white"/>
-                <w:lang w:val="en-GB"/>
-              </w:rPr>
-              <w:t xml:space="preserve">sh = </w:t>
-            </w:r>
-            <w:r>
-              <w:rPr>
-                <w:rFonts w:ascii="Consolas" w:hAnsi="Consolas" w:cs="Consolas"/>
-                <w:color w:val="0000FF"/>
-                <w:sz w:val="24"/>
-                <w:szCs w:val="19"/>
-                <w:highlight w:val="white"/>
-                <w:lang w:val="en-GB"/>
-              </w:rPr>
-              <w:t>double</w:t>
-            </w:r>
-            <w:r>
-              <w:rPr>
-                <w:rFonts w:ascii="Consolas" w:hAnsi="Consolas" w:cs="Consolas"/>
-                <w:color w:val="000000"/>
-                <w:sz w:val="24"/>
-                <w:szCs w:val="19"/>
-                <w:highlight w:val="white"/>
-                <w:lang w:val="en-GB"/>
-              </w:rPr>
-              <w:t>.Parse(</w:t>
-            </w:r>
-            <w:r>
-              <w:rPr>
-                <w:rFonts w:ascii="Consolas" w:hAnsi="Consolas" w:cs="Consolas"/>
-                <w:color w:val="2B91AF"/>
-                <w:sz w:val="24"/>
-                <w:szCs w:val="19"/>
-                <w:highlight w:val="white"/>
-                <w:lang w:val="en-GB"/>
-              </w:rPr>
-              <w:t>Console</w:t>
-            </w:r>
-            <w:r>
-              <w:rPr>
-                <w:rFonts w:ascii="Consolas" w:hAnsi="Consolas" w:cs="Consolas"/>
-                <w:color w:val="000000"/>
-                <w:sz w:val="24"/>
-                <w:szCs w:val="19"/>
-                <w:highlight w:val="white"/>
-                <w:lang w:val="en-GB"/>
-              </w:rPr>
-              <w:t>.ReadLine());</w:t>
-            </w:r>
-          </w:p>
-          <w:p>
-            <w:pPr>
-              <w:autoSpaceDE w:val="0"/>
-              <w:autoSpaceDN w:val="0"/>
-              <w:adjustRightInd w:val="0"/>
-              <w:spacing w:before="0" w:after="0"/>
-              <w:rPr>
-                <w:rFonts w:ascii="Consolas" w:hAnsi="Consolas" w:cs="Consolas"/>
-                <w:color w:val="000000"/>
-                <w:sz w:val="24"/>
-                <w:szCs w:val="19"/>
-                <w:highlight w:val="white"/>
-                <w:lang w:val="en-GB"/>
-              </w:rPr>
-            </w:pPr>
-            <w:r>
-              <w:rPr>
-                <w:rFonts w:ascii="Consolas" w:hAnsi="Consolas" w:cs="Consolas"/>
-                <w:color w:val="2B91AF"/>
-                <w:sz w:val="24"/>
-                <w:szCs w:val="19"/>
-                <w:highlight w:val="white"/>
-                <w:lang w:val="en-GB"/>
-              </w:rPr>
-              <w:t>Console</w:t>
-            </w:r>
-            <w:r>
-              <w:rPr>
-                <w:rFonts w:ascii="Consolas" w:hAnsi="Consolas" w:cs="Consolas"/>
-                <w:color w:val="000000"/>
-                <w:sz w:val="24"/>
-                <w:szCs w:val="19"/>
-                <w:highlight w:val="white"/>
-                <w:lang w:val="en-GB"/>
-              </w:rPr>
-              <w:t>.Write(</w:t>
-            </w:r>
-            <w:r>
-              <w:rPr>
-                <w:rFonts w:ascii="Consolas" w:hAnsi="Consolas" w:cs="Consolas"/>
-                <w:color w:val="A31515"/>
-                <w:sz w:val="24"/>
-                <w:szCs w:val="19"/>
-                <w:highlight w:val="white"/>
-                <w:lang w:val="en-GB"/>
-              </w:rPr>
-              <w:t>"Heigth: "</w:t>
-            </w:r>
-            <w:r>
-              <w:rPr>
-                <w:rFonts w:ascii="Consolas" w:hAnsi="Consolas" w:cs="Consolas"/>
-                <w:color w:val="000000"/>
-                <w:sz w:val="24"/>
-                <w:szCs w:val="19"/>
-                <w:highlight w:val="white"/>
-                <w:lang w:val="en-GB"/>
-              </w:rPr>
-              <w:t>);</w:t>
-            </w:r>
-          </w:p>
-          <w:p>
-            <w:pPr>
-              <w:autoSpaceDE w:val="0"/>
-              <w:autoSpaceDN w:val="0"/>
-              <w:adjustRightInd w:val="0"/>
-              <w:spacing w:before="0" w:after="0"/>
-              <w:rPr>
-                <w:rFonts w:ascii="Consolas" w:hAnsi="Consolas" w:cs="Consolas"/>
-                <w:color w:val="000000"/>
-                <w:sz w:val="24"/>
-                <w:szCs w:val="19"/>
-                <w:highlight w:val="white"/>
-                <w:lang w:val="en-GB"/>
-              </w:rPr>
-            </w:pPr>
-            <w:r>
-              <w:rPr>
-                <w:rFonts w:ascii="Consolas" w:hAnsi="Consolas" w:cs="Consolas"/>
-                <w:color w:val="000000"/>
-                <w:sz w:val="24"/>
-                <w:szCs w:val="19"/>
-                <w:highlight w:val="white"/>
-                <w:lang w:val="en-GB"/>
-              </w:rPr>
-              <w:t xml:space="preserve">V = </w:t>
-            </w:r>
-            <w:r>
-              <w:rPr>
-                <w:rFonts w:ascii="Consolas" w:hAnsi="Consolas" w:cs="Consolas"/>
-                <w:color w:val="0000FF"/>
-                <w:sz w:val="24"/>
-                <w:szCs w:val="19"/>
-                <w:highlight w:val="white"/>
-                <w:lang w:val="en-GB"/>
-              </w:rPr>
-              <w:t>double</w:t>
-            </w:r>
-            <w:r>
-              <w:rPr>
-                <w:rFonts w:ascii="Consolas" w:hAnsi="Consolas" w:cs="Consolas"/>
-                <w:color w:val="000000"/>
-                <w:sz w:val="24"/>
-                <w:szCs w:val="19"/>
-                <w:highlight w:val="white"/>
-                <w:lang w:val="en-GB"/>
-              </w:rPr>
-              <w:t>.Parse(</w:t>
-            </w:r>
-            <w:r>
-              <w:rPr>
-                <w:rFonts w:ascii="Consolas" w:hAnsi="Consolas" w:cs="Consolas"/>
-                <w:color w:val="2B91AF"/>
-                <w:sz w:val="24"/>
-                <w:szCs w:val="19"/>
-                <w:highlight w:val="white"/>
-                <w:lang w:val="en-GB"/>
-              </w:rPr>
-              <w:t>Console</w:t>
-            </w:r>
-            <w:r>
-              <w:rPr>
-                <w:rFonts w:ascii="Consolas" w:hAnsi="Consolas" w:cs="Consolas"/>
-                <w:color w:val="000000"/>
-                <w:sz w:val="24"/>
-                <w:szCs w:val="19"/>
-                <w:highlight w:val="white"/>
-                <w:lang w:val="en-GB"/>
-              </w:rPr>
-              <w:t>.ReadLine());</w:t>
-            </w:r>
-          </w:p>
-          <w:p>
-            <w:pPr>
-              <w:autoSpaceDE w:val="0"/>
-              <w:autoSpaceDN w:val="0"/>
-              <w:adjustRightInd w:val="0"/>
-              <w:spacing w:before="0" w:after="0"/>
-              <w:rPr>
-                <w:rFonts w:ascii="Consolas" w:hAnsi="Consolas" w:cs="Consolas"/>
-                <w:color w:val="000000"/>
-                <w:sz w:val="24"/>
-                <w:szCs w:val="19"/>
-                <w:highlight w:val="white"/>
-                <w:lang w:val="en-GB"/>
-              </w:rPr>
-            </w:pPr>
-            <w:r>
-              <w:rPr>
-                <w:rFonts w:ascii="Consolas" w:hAnsi="Consolas" w:cs="Consolas"/>
-                <w:color w:val="000000"/>
-                <w:sz w:val="24"/>
-                <w:szCs w:val="19"/>
-                <w:highlight w:val="white"/>
-                <w:lang w:val="en-GB"/>
-              </w:rPr>
-              <w:t>V = (dul + sh + V) / 3;</w:t>
-            </w:r>
-          </w:p>
-          <w:p>
-            <w:pPr>
-              <w:spacing w:before="0" w:after="0"/>
-              <w:rPr>
-                <w:rFonts w:ascii="Consolas" w:hAnsi="Consolas"/>
-                <w:bCs/>
-                <w:noProof/>
-                <w:lang w:val="en-GB"/>
-              </w:rPr>
-            </w:pPr>
-            <w:r>
-              <w:rPr>
-                <w:rFonts w:ascii="Consolas" w:hAnsi="Consolas" w:cs="Consolas"/>
-                <w:color w:val="2B91AF"/>
-                <w:sz w:val="24"/>
-                <w:szCs w:val="19"/>
-                <w:highlight w:val="white"/>
-                <w:lang w:val="en-GB"/>
-              </w:rPr>
-              <w:t>Console</w:t>
-            </w:r>
-            <w:r>
-              <w:rPr>
-                <w:rFonts w:ascii="Consolas" w:hAnsi="Consolas" w:cs="Consolas"/>
-                <w:color w:val="000000"/>
-                <w:sz w:val="24"/>
-                <w:szCs w:val="19"/>
-                <w:highlight w:val="white"/>
-                <w:lang w:val="en-GB"/>
-              </w:rPr>
-              <w:t>.WriteLine(</w:t>
-            </w:r>
-            <w:r>
-              <w:rPr>
-                <w:rFonts w:ascii="Consolas" w:hAnsi="Consolas" w:cs="Consolas"/>
-                <w:color w:val="A31515"/>
-                <w:sz w:val="24"/>
-                <w:szCs w:val="19"/>
-                <w:highlight w:val="white"/>
-                <w:lang w:val="en-GB"/>
-              </w:rPr>
-              <w:t>"</w:t>
-            </w:r>
-            <w:r>
-              <w:rPr>
-                <w:rFonts w:ascii="Consolas" w:hAnsi="Consolas" w:cs="Consolas"/>
-                <w:color w:val="A31515"/>
-                <w:sz w:val="24"/>
-                <w:szCs w:val="19"/>
-                <w:highlight w:val="white"/>
-                <w:lang w:val="en-GB"/>
-              </w:rPr>
-              <w:t>Pyramid</w:t>
-            </w:r>
-            <w:r>
-              <w:rPr>
-                <w:rFonts w:ascii="Consolas" w:hAnsi="Consolas" w:cs="Consolas"/>
-                <w:color w:val="A31515"/>
-                <w:sz w:val="24"/>
-                <w:szCs w:val="19"/>
-                <w:highlight w:val="white"/>
-                <w:lang w:val="en-GB"/>
-              </w:rPr>
-              <w:t xml:space="preserve"> V</w:t>
-            </w:r>
-            <w:r>
-              <w:rPr>
-                <w:rFonts w:ascii="Consolas" w:hAnsi="Consolas" w:cs="Consolas"/>
-                <w:color w:val="A31515"/>
-                <w:sz w:val="24"/>
-                <w:szCs w:val="19"/>
-                <w:highlight w:val="white"/>
-                <w:lang w:val="en-GB"/>
-              </w:rPr>
-              <w:t>olume: {0</w:t>
-            </w:r>
-            <w:r>
-              <w:rPr>
-                <w:rFonts w:ascii="Consolas" w:hAnsi="Consolas" w:cs="Consolas"/>
-                <w:color w:val="A31515"/>
-                <w:sz w:val="24"/>
-                <w:szCs w:val="19"/>
-                <w:highlight w:val="white"/>
-                <w:lang w:val="en-GB"/>
-              </w:rPr>
-              <w:t>:F2</w:t>
-            </w:r>
-            <w:r>
-              <w:rPr>
-                <w:rFonts w:ascii="Consolas" w:hAnsi="Consolas" w:cs="Consolas"/>
-                <w:color w:val="A31515"/>
-                <w:sz w:val="24"/>
-                <w:szCs w:val="19"/>
-                <w:highlight w:val="white"/>
-                <w:lang w:val="en-GB"/>
-              </w:rPr>
-              <w:t>}"</w:t>
-            </w:r>
-            <w:r>
-              <w:rPr>
-                <w:rFonts w:ascii="Consolas" w:hAnsi="Consolas" w:cs="Consolas"/>
-                <w:color w:val="000000"/>
-                <w:sz w:val="24"/>
-                <w:szCs w:val="19"/>
-                <w:highlight w:val="white"/>
-                <w:lang w:val="en-GB"/>
-              </w:rPr>
-              <w:t>, V);</w:t>
-            </w:r>
           </w:p>
         </w:tc>
       </w:tr>
     </w:tbl>
     <w:p>
       <w:pPr>
-        <w:pStyle w:val="Heading3"/>
+        <w:pStyle w:val="3"/>
       </w:pPr>
       <w:r>
         <w:t>Hints</w:t>
@@ -4744,7 +4137,7 @@
     </w:p>
     <w:p>
       <w:pPr>
-        <w:pStyle w:val="ListParagraph"/>
+        <w:pStyle w:val="ac"/>
         <w:numPr>
           <w:ilvl w:val="0"/>
           <w:numId w:val="15"/>
@@ -4762,7 +4155,7 @@
     </w:p>
     <w:p>
       <w:pPr>
-        <w:pStyle w:val="ListParagraph"/>
+        <w:pStyle w:val="ac"/>
         <w:numPr>
           <w:ilvl w:val="0"/>
           <w:numId w:val="15"/>
@@ -4804,7 +4197,7 @@
     </w:p>
     <w:p>
       <w:pPr>
-        <w:pStyle w:val="ListParagraph"/>
+        <w:pStyle w:val="ac"/>
         <w:numPr>
           <w:ilvl w:val="0"/>
           <w:numId w:val="15"/>
@@ -4828,7 +4221,7 @@
     </w:p>
     <w:p>
       <w:pPr>
-        <w:pStyle w:val="Heading2"/>
+        <w:pStyle w:val="2"/>
       </w:pPr>
       <w:r>
         <w:t>Refactor Special Numbers</w:t>
@@ -5040,7 +4433,7 @@
     </w:p>
     <w:p>
       <w:pPr>
-        <w:pStyle w:val="Heading3"/>
+        <w:pStyle w:val="3"/>
       </w:pPr>
       <w:r>
         <w:t>Code</w:t>
@@ -5048,7 +4441,7 @@
     </w:p>
     <w:tbl>
       <w:tblPr>
-        <w:tblStyle w:val="TableGrid"/>
+        <w:tblStyle w:val="af"/>
         <w:tblW w:w="10271" w:type="dxa"/>
         <w:tblInd w:w="85" w:type="dxa"/>
         <w:tblCellMar>
@@ -5079,12 +4472,6 @@
                 <w:b/>
               </w:rPr>
             </w:pPr>
-            <w:r>
-              <w:rPr>
-                <w:b/>
-              </w:rPr>
-              <w:t>Sample Code</w:t>
-            </w:r>
           </w:p>
         </w:tc>
       </w:tr>
@@ -5111,732 +4498,13 @@
                 <w:lang w:val="en-GB"/>
               </w:rPr>
             </w:pPr>
-            <w:r>
-              <w:rPr>
-                <w:rFonts w:ascii="Consolas" w:hAnsi="Consolas" w:cs="Consolas"/>
-                <w:color w:val="0000FF"/>
-                <w:sz w:val="24"/>
-                <w:szCs w:val="19"/>
-                <w:highlight w:val="white"/>
-                <w:lang w:val="en-GB"/>
-              </w:rPr>
-              <w:t>int</w:t>
-            </w:r>
-            <w:r>
-              <w:rPr>
-                <w:rFonts w:ascii="Consolas" w:hAnsi="Consolas" w:cs="Consolas"/>
-                <w:color w:val="000000"/>
-                <w:sz w:val="24"/>
-                <w:szCs w:val="19"/>
-                <w:highlight w:val="white"/>
-                <w:lang w:val="en-GB"/>
-              </w:rPr>
-              <w:t xml:space="preserve"> kolkko = </w:t>
-            </w:r>
-            <w:r>
-              <w:rPr>
-                <w:rFonts w:ascii="Consolas" w:hAnsi="Consolas" w:cs="Consolas"/>
-                <w:color w:val="0000FF"/>
-                <w:sz w:val="24"/>
-                <w:szCs w:val="19"/>
-                <w:highlight w:val="white"/>
-                <w:lang w:val="en-GB"/>
-              </w:rPr>
-              <w:t>int</w:t>
-            </w:r>
-            <w:r>
-              <w:rPr>
-                <w:rFonts w:ascii="Consolas" w:hAnsi="Consolas" w:cs="Consolas"/>
-                <w:color w:val="000000"/>
-                <w:sz w:val="24"/>
-                <w:szCs w:val="19"/>
-                <w:highlight w:val="white"/>
-                <w:lang w:val="en-GB"/>
-              </w:rPr>
-              <w:t>.Parse(</w:t>
-            </w:r>
-            <w:r>
-              <w:rPr>
-                <w:rFonts w:ascii="Consolas" w:hAnsi="Consolas" w:cs="Consolas"/>
-                <w:color w:val="2B91AF"/>
-                <w:sz w:val="24"/>
-                <w:szCs w:val="19"/>
-                <w:highlight w:val="white"/>
-                <w:lang w:val="en-GB"/>
-              </w:rPr>
-              <w:t>Console</w:t>
-            </w:r>
-            <w:r>
-              <w:rPr>
-                <w:rFonts w:ascii="Consolas" w:hAnsi="Consolas" w:cs="Consolas"/>
-                <w:color w:val="000000"/>
-                <w:sz w:val="24"/>
-                <w:szCs w:val="19"/>
-                <w:highlight w:val="white"/>
-                <w:lang w:val="en-GB"/>
-              </w:rPr>
-              <w:t>.ReadLine());</w:t>
-            </w:r>
-          </w:p>
-          <w:p>
-            <w:pPr>
-              <w:autoSpaceDE w:val="0"/>
-              <w:autoSpaceDN w:val="0"/>
-              <w:adjustRightInd w:val="0"/>
-              <w:spacing w:before="0" w:after="0"/>
-              <w:rPr>
-                <w:rFonts w:ascii="Consolas" w:hAnsi="Consolas" w:cs="Consolas"/>
-                <w:color w:val="000000"/>
-                <w:sz w:val="24"/>
-                <w:szCs w:val="19"/>
-                <w:highlight w:val="white"/>
-                <w:lang w:val="en-GB"/>
-              </w:rPr>
-            </w:pPr>
-            <w:r>
-              <w:rPr>
-                <w:rFonts w:ascii="Consolas" w:hAnsi="Consolas" w:cs="Consolas"/>
-                <w:color w:val="0000FF"/>
-                <w:sz w:val="24"/>
-                <w:szCs w:val="19"/>
-                <w:highlight w:val="white"/>
-                <w:lang w:val="en-GB"/>
-              </w:rPr>
-              <w:t>int</w:t>
-            </w:r>
-            <w:r>
-              <w:rPr>
-                <w:rFonts w:ascii="Consolas" w:hAnsi="Consolas" w:cs="Consolas"/>
-                <w:color w:val="000000"/>
-                <w:sz w:val="24"/>
-                <w:szCs w:val="19"/>
-                <w:highlight w:val="white"/>
-                <w:lang w:val="en-GB"/>
-              </w:rPr>
-              <w:t xml:space="preserve"> obshto = 0; </w:t>
-            </w:r>
-            <w:r>
-              <w:rPr>
-                <w:rFonts w:ascii="Consolas" w:hAnsi="Consolas" w:cs="Consolas"/>
-                <w:color w:val="0000FF"/>
-                <w:sz w:val="24"/>
-                <w:szCs w:val="19"/>
-                <w:highlight w:val="white"/>
-                <w:lang w:val="en-GB"/>
-              </w:rPr>
-              <w:t>int</w:t>
-            </w:r>
-            <w:r>
-              <w:rPr>
-                <w:rFonts w:ascii="Consolas" w:hAnsi="Consolas" w:cs="Consolas"/>
-                <w:color w:val="000000"/>
-                <w:sz w:val="24"/>
-                <w:szCs w:val="19"/>
-                <w:highlight w:val="white"/>
-                <w:lang w:val="en-GB"/>
-              </w:rPr>
-              <w:t xml:space="preserve"> takova = 0; </w:t>
-            </w:r>
-            <w:r>
-              <w:rPr>
-                <w:rFonts w:ascii="Consolas" w:hAnsi="Consolas" w:cs="Consolas"/>
-                <w:color w:val="0000FF"/>
-                <w:sz w:val="24"/>
-                <w:szCs w:val="19"/>
-                <w:highlight w:val="white"/>
-                <w:lang w:val="en-GB"/>
-              </w:rPr>
-              <w:t>bool</w:t>
-            </w:r>
-            <w:r>
-              <w:rPr>
-                <w:rFonts w:ascii="Consolas" w:hAnsi="Consolas" w:cs="Consolas"/>
-                <w:color w:val="000000"/>
-                <w:sz w:val="24"/>
-                <w:szCs w:val="19"/>
-                <w:highlight w:val="white"/>
-                <w:lang w:val="en-GB"/>
-              </w:rPr>
-              <w:t xml:space="preserve"> toe = </w:t>
-            </w:r>
-            <w:r>
-              <w:rPr>
-                <w:rFonts w:ascii="Consolas" w:hAnsi="Consolas" w:cs="Consolas"/>
-                <w:color w:val="0000FF"/>
-                <w:sz w:val="24"/>
-                <w:szCs w:val="19"/>
-                <w:highlight w:val="white"/>
-                <w:lang w:val="en-GB"/>
-              </w:rPr>
-              <w:t>false</w:t>
-            </w:r>
-            <w:r>
-              <w:rPr>
-                <w:rFonts w:ascii="Consolas" w:hAnsi="Consolas" w:cs="Consolas"/>
-                <w:color w:val="000000"/>
-                <w:sz w:val="24"/>
-                <w:szCs w:val="19"/>
-                <w:highlight w:val="white"/>
-                <w:lang w:val="en-GB"/>
-              </w:rPr>
-              <w:t>;</w:t>
-            </w:r>
-          </w:p>
-          <w:p>
-            <w:pPr>
-              <w:autoSpaceDE w:val="0"/>
-              <w:autoSpaceDN w:val="0"/>
-              <w:adjustRightInd w:val="0"/>
-              <w:spacing w:before="0" w:after="0"/>
-              <w:rPr>
-                <w:rFonts w:ascii="Consolas" w:hAnsi="Consolas" w:cs="Consolas"/>
-                <w:color w:val="000000"/>
-                <w:sz w:val="24"/>
-                <w:szCs w:val="19"/>
-                <w:highlight w:val="white"/>
-                <w:lang w:val="en-GB"/>
-              </w:rPr>
-            </w:pPr>
-            <w:r>
-              <w:rPr>
-                <w:rFonts w:ascii="Consolas" w:hAnsi="Consolas" w:cs="Consolas"/>
-                <w:color w:val="0000FF"/>
-                <w:sz w:val="24"/>
-                <w:szCs w:val="19"/>
-                <w:highlight w:val="white"/>
-                <w:lang w:val="en-GB"/>
-              </w:rPr>
-              <w:t>for</w:t>
-            </w:r>
-            <w:r>
-              <w:rPr>
-                <w:rFonts w:ascii="Consolas" w:hAnsi="Consolas" w:cs="Consolas"/>
-                <w:color w:val="000000"/>
-                <w:sz w:val="24"/>
-                <w:szCs w:val="19"/>
-                <w:highlight w:val="white"/>
-                <w:lang w:val="en-GB"/>
-              </w:rPr>
-              <w:t xml:space="preserve"> (</w:t>
-            </w:r>
-            <w:r>
-              <w:rPr>
-                <w:rFonts w:ascii="Consolas" w:hAnsi="Consolas" w:cs="Consolas"/>
-                <w:color w:val="0000FF"/>
-                <w:sz w:val="24"/>
-                <w:szCs w:val="19"/>
-                <w:highlight w:val="white"/>
-                <w:lang w:val="en-GB"/>
-              </w:rPr>
-              <w:t>int</w:t>
-            </w:r>
-            <w:r>
-              <w:rPr>
-                <w:rFonts w:ascii="Consolas" w:hAnsi="Consolas" w:cs="Consolas"/>
-                <w:color w:val="000000"/>
-                <w:sz w:val="24"/>
-                <w:szCs w:val="19"/>
-                <w:highlight w:val="white"/>
-                <w:lang w:val="en-GB"/>
-              </w:rPr>
-              <w:t xml:space="preserve"> ch = 1; ch &lt;= kolkko; ch++)</w:t>
-            </w:r>
-          </w:p>
-          <w:p>
-            <w:pPr>
-              <w:autoSpaceDE w:val="0"/>
-              <w:autoSpaceDN w:val="0"/>
-              <w:adjustRightInd w:val="0"/>
-              <w:spacing w:before="0" w:after="0"/>
-              <w:rPr>
-                <w:rFonts w:ascii="Consolas" w:hAnsi="Consolas" w:cs="Consolas"/>
-                <w:color w:val="000000"/>
-                <w:sz w:val="24"/>
-                <w:szCs w:val="19"/>
-                <w:highlight w:val="white"/>
-                <w:lang w:val="en-GB"/>
-              </w:rPr>
-            </w:pPr>
-            <w:r>
-              <w:rPr>
-                <w:rFonts w:ascii="Consolas" w:hAnsi="Consolas" w:cs="Consolas"/>
-                <w:color w:val="000000"/>
-                <w:sz w:val="24"/>
-                <w:szCs w:val="19"/>
-                <w:highlight w:val="white"/>
-                <w:lang w:val="en-GB"/>
-              </w:rPr>
-              <w:t>{</w:t>
-            </w:r>
-          </w:p>
-          <w:p>
-            <w:pPr>
-              <w:autoSpaceDE w:val="0"/>
-              <w:autoSpaceDN w:val="0"/>
-              <w:adjustRightInd w:val="0"/>
-              <w:spacing w:before="0" w:after="0"/>
-              <w:rPr>
-                <w:rFonts w:ascii="Consolas" w:hAnsi="Consolas" w:cs="Consolas"/>
-                <w:color w:val="000000"/>
-                <w:sz w:val="24"/>
-                <w:szCs w:val="19"/>
-                <w:highlight w:val="white"/>
-                <w:lang w:val="en-GB"/>
-              </w:rPr>
-            </w:pPr>
-            <w:r>
-              <w:rPr>
-                <w:rFonts w:ascii="Consolas" w:hAnsi="Consolas" w:cs="Consolas"/>
-                <w:color w:val="000000"/>
-                <w:sz w:val="24"/>
-                <w:szCs w:val="19"/>
-                <w:highlight w:val="white"/>
-                <w:lang w:val="en-GB"/>
-              </w:rPr>
-              <w:t xml:space="preserve">    </w:t>
-            </w:r>
-            <w:r>
-              <w:rPr>
-                <w:rFonts w:ascii="Consolas" w:hAnsi="Consolas" w:cs="Consolas"/>
-                <w:color w:val="000000"/>
-                <w:sz w:val="24"/>
-                <w:szCs w:val="19"/>
-                <w:highlight w:val="white"/>
-                <w:lang w:val="en-GB"/>
-              </w:rPr>
-              <w:t>takova = ch;</w:t>
-            </w:r>
-          </w:p>
-          <w:p>
-            <w:pPr>
-              <w:autoSpaceDE w:val="0"/>
-              <w:autoSpaceDN w:val="0"/>
-              <w:adjustRightInd w:val="0"/>
-              <w:spacing w:before="0" w:after="0"/>
-              <w:rPr>
-                <w:rFonts w:ascii="Consolas" w:hAnsi="Consolas" w:cs="Consolas"/>
-                <w:color w:val="000000"/>
-                <w:sz w:val="24"/>
-                <w:szCs w:val="19"/>
-                <w:highlight w:val="white"/>
-                <w:lang w:val="en-GB"/>
-              </w:rPr>
-            </w:pPr>
-            <w:r>
-              <w:rPr>
-                <w:rFonts w:ascii="Consolas" w:hAnsi="Consolas" w:cs="Consolas"/>
-                <w:color w:val="000000"/>
-                <w:sz w:val="24"/>
-                <w:szCs w:val="19"/>
-                <w:highlight w:val="white"/>
-                <w:lang w:val="en-GB"/>
-              </w:rPr>
-              <w:t xml:space="preserve">    </w:t>
-            </w:r>
-            <w:r>
-              <w:rPr>
-                <w:rFonts w:ascii="Consolas" w:hAnsi="Consolas" w:cs="Consolas"/>
-                <w:color w:val="0000FF"/>
-                <w:sz w:val="24"/>
-                <w:szCs w:val="19"/>
-                <w:highlight w:val="white"/>
-                <w:lang w:val="en-GB"/>
-              </w:rPr>
-              <w:t>while</w:t>
-            </w:r>
-            <w:r>
-              <w:rPr>
-                <w:rFonts w:ascii="Consolas" w:hAnsi="Consolas" w:cs="Consolas"/>
-                <w:color w:val="000000"/>
-                <w:sz w:val="24"/>
-                <w:szCs w:val="19"/>
-                <w:highlight w:val="white"/>
-                <w:lang w:val="en-GB"/>
-              </w:rPr>
-              <w:t xml:space="preserve"> (ch &gt; 0)</w:t>
-            </w:r>
-          </w:p>
-          <w:p>
-            <w:pPr>
-              <w:autoSpaceDE w:val="0"/>
-              <w:autoSpaceDN w:val="0"/>
-              <w:adjustRightInd w:val="0"/>
-              <w:spacing w:before="0" w:after="0"/>
-              <w:rPr>
-                <w:rFonts w:ascii="Consolas" w:hAnsi="Consolas" w:cs="Consolas"/>
-                <w:color w:val="000000"/>
-                <w:sz w:val="24"/>
-                <w:szCs w:val="19"/>
-                <w:highlight w:val="white"/>
-                <w:lang w:val="en-GB"/>
-              </w:rPr>
-            </w:pPr>
-            <w:r>
-              <w:rPr>
-                <w:rFonts w:ascii="Consolas" w:hAnsi="Consolas" w:cs="Consolas"/>
-                <w:color w:val="000000"/>
-                <w:sz w:val="24"/>
-                <w:szCs w:val="19"/>
-                <w:highlight w:val="white"/>
-                <w:lang w:val="en-GB"/>
-              </w:rPr>
-              <w:t xml:space="preserve">    {</w:t>
-            </w:r>
-          </w:p>
-          <w:p>
-            <w:pPr>
-              <w:autoSpaceDE w:val="0"/>
-              <w:autoSpaceDN w:val="0"/>
-              <w:adjustRightInd w:val="0"/>
-              <w:spacing w:before="0" w:after="0"/>
-              <w:rPr>
-                <w:rFonts w:ascii="Consolas" w:hAnsi="Consolas" w:cs="Consolas"/>
-                <w:color w:val="000000"/>
-                <w:sz w:val="24"/>
-                <w:szCs w:val="19"/>
-                <w:highlight w:val="white"/>
-                <w:lang w:val="en-GB"/>
-              </w:rPr>
-            </w:pPr>
-            <w:r>
-              <w:rPr>
-                <w:rFonts w:ascii="Consolas" w:hAnsi="Consolas" w:cs="Consolas"/>
-                <w:color w:val="000000"/>
-                <w:sz w:val="24"/>
-                <w:szCs w:val="19"/>
-                <w:highlight w:val="white"/>
-                <w:lang w:val="en-GB"/>
-              </w:rPr>
-              <w:t xml:space="preserve">    </w:t>
-            </w:r>
-            <w:r>
-              <w:rPr>
-                <w:rFonts w:ascii="Consolas" w:hAnsi="Consolas" w:cs="Consolas"/>
-                <w:color w:val="000000"/>
-                <w:sz w:val="24"/>
-                <w:szCs w:val="19"/>
-                <w:highlight w:val="white"/>
-                <w:lang w:val="en-GB"/>
-              </w:rPr>
-              <w:t xml:space="preserve">    </w:t>
-            </w:r>
-            <w:r>
-              <w:rPr>
-                <w:rFonts w:ascii="Consolas" w:hAnsi="Consolas" w:cs="Consolas"/>
-                <w:color w:val="000000"/>
-                <w:sz w:val="24"/>
-                <w:szCs w:val="19"/>
-                <w:highlight w:val="white"/>
-                <w:lang w:val="en-GB"/>
-              </w:rPr>
-              <w:t>obshto += ch % 10;</w:t>
-            </w:r>
-          </w:p>
-          <w:p>
-            <w:pPr>
-              <w:autoSpaceDE w:val="0"/>
-              <w:autoSpaceDN w:val="0"/>
-              <w:adjustRightInd w:val="0"/>
-              <w:spacing w:before="0" w:after="0"/>
-              <w:rPr>
-                <w:rFonts w:ascii="Consolas" w:hAnsi="Consolas" w:cs="Consolas"/>
-                <w:color w:val="000000"/>
-                <w:sz w:val="24"/>
-                <w:szCs w:val="19"/>
-                <w:highlight w:val="white"/>
-                <w:lang w:val="en-GB"/>
-              </w:rPr>
-            </w:pPr>
-            <w:r>
-              <w:rPr>
-                <w:rFonts w:ascii="Consolas" w:hAnsi="Consolas" w:cs="Consolas"/>
-                <w:color w:val="000000"/>
-                <w:sz w:val="24"/>
-                <w:szCs w:val="19"/>
-                <w:highlight w:val="white"/>
-                <w:lang w:val="en-GB"/>
-              </w:rPr>
-              <w:t xml:space="preserve">        ch = ch / 10;</w:t>
-            </w:r>
-          </w:p>
-          <w:p>
-            <w:pPr>
-              <w:autoSpaceDE w:val="0"/>
-              <w:autoSpaceDN w:val="0"/>
-              <w:adjustRightInd w:val="0"/>
-              <w:spacing w:before="0" w:after="0"/>
-              <w:rPr>
-                <w:rFonts w:ascii="Consolas" w:hAnsi="Consolas" w:cs="Consolas"/>
-                <w:color w:val="000000"/>
-                <w:sz w:val="24"/>
-                <w:szCs w:val="19"/>
-                <w:highlight w:val="white"/>
-                <w:lang w:val="en-GB"/>
-              </w:rPr>
-            </w:pPr>
-            <w:r>
-              <w:rPr>
-                <w:rFonts w:ascii="Consolas" w:hAnsi="Consolas" w:cs="Consolas"/>
-                <w:color w:val="000000"/>
-                <w:sz w:val="24"/>
-                <w:szCs w:val="19"/>
-                <w:highlight w:val="white"/>
-                <w:lang w:val="en-GB"/>
-              </w:rPr>
-              <w:t xml:space="preserve">    </w:t>
-            </w:r>
-            <w:r>
-              <w:rPr>
-                <w:rFonts w:ascii="Consolas" w:hAnsi="Consolas" w:cs="Consolas"/>
-                <w:color w:val="000000"/>
-                <w:sz w:val="24"/>
-                <w:szCs w:val="19"/>
-                <w:highlight w:val="white"/>
-                <w:lang w:val="en-GB"/>
-              </w:rPr>
-              <w:t>}</w:t>
-            </w:r>
-          </w:p>
-          <w:p>
-            <w:pPr>
-              <w:autoSpaceDE w:val="0"/>
-              <w:autoSpaceDN w:val="0"/>
-              <w:adjustRightInd w:val="0"/>
-              <w:spacing w:before="0" w:after="0"/>
-              <w:rPr>
-                <w:rFonts w:ascii="Consolas" w:hAnsi="Consolas" w:cs="Consolas"/>
-                <w:color w:val="000000"/>
-                <w:sz w:val="24"/>
-                <w:szCs w:val="19"/>
-                <w:highlight w:val="white"/>
-                <w:lang w:val="en-GB"/>
-              </w:rPr>
-            </w:pPr>
-            <w:r>
-              <w:rPr>
-                <w:rFonts w:ascii="Consolas" w:hAnsi="Consolas" w:cs="Consolas"/>
-                <w:color w:val="000000"/>
-                <w:sz w:val="24"/>
-                <w:szCs w:val="19"/>
-                <w:highlight w:val="white"/>
-                <w:lang w:val="en-GB"/>
-              </w:rPr>
-              <w:t xml:space="preserve">    toe = (obshto == 5) || (obshto == 7) || (obshto == 11);</w:t>
-            </w:r>
-          </w:p>
-          <w:p>
-            <w:pPr>
-              <w:autoSpaceDE w:val="0"/>
-              <w:autoSpaceDN w:val="0"/>
-              <w:adjustRightInd w:val="0"/>
-              <w:spacing w:before="0" w:after="0"/>
-              <w:rPr>
-                <w:rFonts w:ascii="Consolas" w:hAnsi="Consolas" w:cs="Consolas"/>
-                <w:color w:val="000000"/>
-                <w:sz w:val="24"/>
-                <w:szCs w:val="19"/>
-                <w:highlight w:val="white"/>
-                <w:lang w:val="en-GB"/>
-              </w:rPr>
-            </w:pPr>
-            <w:r>
-              <w:rPr>
-                <w:rFonts w:ascii="Consolas" w:hAnsi="Consolas" w:cs="Consolas"/>
-                <w:color w:val="000000"/>
-                <w:sz w:val="24"/>
-                <w:szCs w:val="19"/>
-                <w:highlight w:val="white"/>
-                <w:lang w:val="en-GB"/>
-              </w:rPr>
-              <w:t xml:space="preserve">    </w:t>
-            </w:r>
-            <w:r>
-              <w:rPr>
-                <w:rFonts w:ascii="Consolas" w:hAnsi="Consolas" w:cs="Consolas"/>
-                <w:color w:val="2B91AF"/>
-                <w:sz w:val="24"/>
-                <w:szCs w:val="19"/>
-                <w:highlight w:val="white"/>
-                <w:lang w:val="en-GB"/>
-              </w:rPr>
-              <w:t>Console</w:t>
-            </w:r>
-            <w:r>
-              <w:rPr>
-                <w:rFonts w:ascii="Consolas" w:hAnsi="Consolas" w:cs="Consolas"/>
-                <w:color w:val="000000"/>
-                <w:sz w:val="24"/>
-                <w:szCs w:val="19"/>
-                <w:highlight w:val="white"/>
-                <w:lang w:val="en-GB"/>
-              </w:rPr>
-              <w:t>.WriteLine(</w:t>
-            </w:r>
-            <w:r>
-              <w:rPr>
-                <w:rFonts w:ascii="Consolas" w:hAnsi="Consolas" w:cs="Consolas"/>
-                <w:color w:val="A31515"/>
-                <w:sz w:val="24"/>
-                <w:szCs w:val="19"/>
-                <w:highlight w:val="white"/>
-                <w:lang w:val="en-GB"/>
-              </w:rPr>
-              <w:t>$"</w:t>
-            </w:r>
-            <w:r>
-              <w:rPr>
-                <w:rFonts w:ascii="Consolas" w:hAnsi="Consolas" w:cs="Consolas"/>
-                <w:color w:val="000000"/>
-                <w:sz w:val="24"/>
-                <w:szCs w:val="19"/>
-                <w:highlight w:val="white"/>
-                <w:lang w:val="en-GB"/>
-              </w:rPr>
-              <w:t>{takova}</w:t>
-            </w:r>
-            <w:r>
-              <w:rPr>
-                <w:rFonts w:ascii="Consolas" w:hAnsi="Consolas" w:cs="Consolas"/>
-                <w:color w:val="A31515"/>
-                <w:sz w:val="24"/>
-                <w:szCs w:val="19"/>
-                <w:highlight w:val="white"/>
-                <w:lang w:val="en-GB"/>
-              </w:rPr>
-              <w:t xml:space="preserve"> -&gt; </w:t>
-            </w:r>
-            <w:r>
-              <w:rPr>
-                <w:rFonts w:ascii="Consolas" w:hAnsi="Consolas" w:cs="Consolas"/>
-                <w:color w:val="000000"/>
-                <w:sz w:val="24"/>
-                <w:szCs w:val="19"/>
-                <w:highlight w:val="white"/>
-                <w:lang w:val="en-GB"/>
-              </w:rPr>
-              <w:t>{toe}</w:t>
-            </w:r>
-            <w:r>
-              <w:rPr>
-                <w:rFonts w:ascii="Consolas" w:hAnsi="Consolas" w:cs="Consolas"/>
-                <w:color w:val="A31515"/>
-                <w:sz w:val="24"/>
-                <w:szCs w:val="19"/>
-                <w:highlight w:val="white"/>
-                <w:lang w:val="en-GB"/>
-              </w:rPr>
-              <w:t>"</w:t>
-            </w:r>
-            <w:r>
-              <w:rPr>
-                <w:rFonts w:ascii="Consolas" w:hAnsi="Consolas" w:cs="Consolas"/>
-                <w:color w:val="000000"/>
-                <w:sz w:val="24"/>
-                <w:szCs w:val="19"/>
-                <w:highlight w:val="white"/>
-                <w:lang w:val="en-GB"/>
-              </w:rPr>
-              <w:t>);</w:t>
-            </w:r>
-          </w:p>
-          <w:p>
-            <w:pPr>
-              <w:autoSpaceDE w:val="0"/>
-              <w:autoSpaceDN w:val="0"/>
-              <w:adjustRightInd w:val="0"/>
-              <w:spacing w:before="0" w:after="0"/>
-              <w:rPr>
-                <w:rFonts w:ascii="Consolas" w:hAnsi="Consolas" w:cs="Consolas"/>
-                <w:color w:val="000000"/>
-                <w:sz w:val="24"/>
-                <w:szCs w:val="19"/>
-                <w:highlight w:val="white"/>
-                <w:lang w:val="en-GB"/>
-              </w:rPr>
-            </w:pPr>
-            <w:r>
-              <w:rPr>
-                <w:rFonts w:ascii="Consolas" w:hAnsi="Consolas" w:cs="Consolas"/>
-                <w:color w:val="000000"/>
-                <w:sz w:val="24"/>
-                <w:szCs w:val="19"/>
-                <w:highlight w:val="white"/>
-                <w:lang w:val="en-GB"/>
-              </w:rPr>
-              <w:t xml:space="preserve">    obshto = 0;</w:t>
-            </w:r>
-          </w:p>
-          <w:p>
-            <w:pPr>
-              <w:autoSpaceDE w:val="0"/>
-              <w:autoSpaceDN w:val="0"/>
-              <w:adjustRightInd w:val="0"/>
-              <w:spacing w:before="0" w:after="0"/>
-              <w:rPr>
-                <w:rFonts w:ascii="Consolas" w:hAnsi="Consolas" w:cs="Consolas"/>
-                <w:color w:val="000000"/>
-                <w:sz w:val="24"/>
-                <w:szCs w:val="19"/>
-                <w:highlight w:val="white"/>
-                <w:lang w:val="en-GB"/>
-              </w:rPr>
-            </w:pPr>
-            <w:r>
-              <w:rPr>
-                <w:rFonts w:ascii="Consolas" w:hAnsi="Consolas" w:cs="Consolas"/>
-                <w:color w:val="000000"/>
-                <w:sz w:val="24"/>
-                <w:szCs w:val="19"/>
-                <w:highlight w:val="white"/>
-                <w:lang w:val="en-GB"/>
-              </w:rPr>
-              <w:t xml:space="preserve">    </w:t>
-            </w:r>
-            <w:r>
-              <w:rPr>
-                <w:rFonts w:ascii="Consolas" w:hAnsi="Consolas" w:cs="Consolas"/>
-                <w:color w:val="000000"/>
-                <w:sz w:val="24"/>
-                <w:szCs w:val="19"/>
-                <w:highlight w:val="white"/>
-                <w:lang w:val="en-GB"/>
-              </w:rPr>
-              <w:t>ch = takova;</w:t>
-            </w:r>
-          </w:p>
-          <w:p>
-            <w:pPr>
-              <w:autoSpaceDE w:val="0"/>
-              <w:autoSpaceDN w:val="0"/>
-              <w:adjustRightInd w:val="0"/>
-              <w:spacing w:before="0" w:after="0"/>
-              <w:rPr>
-                <w:rFonts w:ascii="Consolas" w:hAnsi="Consolas" w:cs="Consolas"/>
-                <w:color w:val="000000"/>
-                <w:sz w:val="24"/>
-                <w:szCs w:val="19"/>
-                <w:highlight w:val="white"/>
-                <w:lang w:val="en-GB"/>
-              </w:rPr>
-            </w:pPr>
-            <w:r>
-              <w:rPr>
-                <w:rFonts w:ascii="Consolas" w:hAnsi="Consolas" w:cs="Consolas"/>
-                <w:color w:val="000000"/>
-                <w:sz w:val="24"/>
-                <w:szCs w:val="19"/>
-                <w:highlight w:val="white"/>
-                <w:lang w:val="en-GB"/>
-              </w:rPr>
-              <w:t>}</w:t>
-            </w:r>
           </w:p>
         </w:tc>
       </w:tr>
     </w:tbl>
     <w:p>
       <w:pPr>
-        <w:pStyle w:val="Heading3"/>
+        <w:pStyle w:val="3"/>
       </w:pPr>
       <w:r>
         <w:t>Hints</w:t>
@@ -5844,7 +4512,7 @@
     </w:p>
     <w:p>
       <w:pPr>
-        <w:pStyle w:val="ListParagraph"/>
+        <w:pStyle w:val="ac"/>
         <w:numPr>
           <w:ilvl w:val="0"/>
           <w:numId w:val="15"/>
@@ -5856,7 +4524,7 @@
     </w:p>
     <w:p>
       <w:pPr>
-        <w:pStyle w:val="ListParagraph"/>
+        <w:pStyle w:val="ac"/>
         <w:numPr>
           <w:ilvl w:val="0"/>
           <w:numId w:val="15"/>
@@ -5868,7 +4536,7 @@
     </w:p>
     <w:p>
       <w:pPr>
-        <w:pStyle w:val="ListParagraph"/>
+        <w:pStyle w:val="ac"/>
         <w:numPr>
           <w:ilvl w:val="0"/>
           <w:numId w:val="15"/>
@@ -5877,10 +4545,12 @@
       <w:r>
         <w:t>Search for variables that have multiple purpose. If you find any, introduce a new variable</w:t>
       </w:r>
+      <w:bookmarkStart w:id="0" w:name="_GoBack"/>
+      <w:bookmarkEnd w:id="0"/>
     </w:p>
     <w:sectPr>
-      <w:headerReference w:type="default" r:id="rId16"/>
-      <w:footerReference w:type="default" r:id="rId17"/>
+      <w:headerReference w:type="default" r:id="rId15"/>
+      <w:footerReference w:type="default" r:id="rId16"/>
       <w:pgSz w:w="11909" w:h="16834" w:code="9"/>
       <w:pgMar w:top="567" w:right="737" w:bottom="1077" w:left="737" w:header="567" w:footer="794" w:gutter="0"/>
       <w:cols w:space="720"/>
@@ -5891,7 +4561,7 @@
 </file>
 
 <file path=word/endnotes.xml><?xml version="1.0" encoding="utf-8"?>
-<w:endnotes xmlns:wpc="http://schemas.microsoft.com/office/word/2010/wordprocessingCanvas" xmlns:cx="http://schemas.microsoft.com/office/drawing/2014/chartex" xmlns:cx1="http://schemas.microsoft.com/office/drawing/2015/9/8/chartex" xmlns:cx2="http://schemas.microsoft.com/office/drawing/2015/10/21/chartex" xmlns:mc="http://schemas.openxmlformats.org/markup-compatibility/2006" xmlns:o="urn:schemas-microsoft-com:office:office" xmlns:r="http://schemas.openxmlformats.org/officeDocument/2006/relationships" xmlns:m="http://schemas.openxmlformats.org/officeDocument/2006/math" xmlns:v="urn:schemas-microsoft-com:vml" xmlns:wp14="http://schemas.microsoft.com/office/word/2010/wordprocessingDrawing" xmlns:wp="http://schemas.openxmlformats.org/drawingml/2006/wordprocessingDrawing" xmlns:w10="urn:schemas-microsoft-com:office:word" xmlns:w="http://schemas.openxmlformats.org/wordprocessingml/2006/main" xmlns:w14="http://schemas.microsoft.com/office/word/2010/wordml" xmlns:w15="http://schemas.microsoft.com/office/word/2012/wordml" xmlns:w16se="http://schemas.microsoft.com/office/word/2015/wordml/symex" xmlns:wpg="http://schemas.microsoft.com/office/word/2010/wordprocessingGroup" xmlns:wpi="http://schemas.microsoft.com/office/word/2010/wordprocessingInk" xmlns:wne="http://schemas.microsoft.com/office/word/2006/wordml" xmlns:wps="http://schemas.microsoft.com/office/word/2010/wordprocessingShape" mc:Ignorable="w14 w15 w16se wp14">
+<w:endnotes xmlns:wpc="http://schemas.microsoft.com/office/word/2010/wordprocessingCanvas" xmlns:mc="http://schemas.openxmlformats.org/markup-compatibility/2006" xmlns:o="urn:schemas-microsoft-com:office:office" xmlns:r="http://schemas.openxmlformats.org/officeDocument/2006/relationships" xmlns:m="http://schemas.openxmlformats.org/officeDocument/2006/math" xmlns:v="urn:schemas-microsoft-com:vml" xmlns:wp14="http://schemas.microsoft.com/office/word/2010/wordprocessingDrawing" xmlns:wp="http://schemas.openxmlformats.org/drawingml/2006/wordprocessingDrawing" xmlns:w10="urn:schemas-microsoft-com:office:word" xmlns:w="http://schemas.openxmlformats.org/wordprocessingml/2006/main" xmlns:w14="http://schemas.microsoft.com/office/word/2010/wordml" xmlns:w15="http://schemas.microsoft.com/office/word/2012/wordml" xmlns:wpg="http://schemas.microsoft.com/office/word/2010/wordprocessingGroup" xmlns:wpi="http://schemas.microsoft.com/office/word/2010/wordprocessingInk" xmlns:wne="http://schemas.microsoft.com/office/word/2006/wordml" xmlns:wps="http://schemas.microsoft.com/office/word/2010/wordprocessingShape" mc:Ignorable="w14 w15 wp14">
   <w:endnote w:type="separator" w:id="-1">
     <w:p>
       <w:pPr>
@@ -5916,15 +4586,15 @@
 </file>
 
 <file path=word/footer1.xml><?xml version="1.0" encoding="utf-8"?>
-<w:ftr xmlns:wpc="http://schemas.microsoft.com/office/word/2010/wordprocessingCanvas" xmlns:cx="http://schemas.microsoft.com/office/drawing/2014/chartex" xmlns:cx1="http://schemas.microsoft.com/office/drawing/2015/9/8/chartex" xmlns:cx2="http://schemas.microsoft.com/office/drawing/2015/10/21/chartex" xmlns:mc="http://schemas.openxmlformats.org/markup-compatibility/2006" xmlns:o="urn:schemas-microsoft-com:office:office" xmlns:r="http://schemas.openxmlformats.org/officeDocument/2006/relationships" xmlns:m="http://schemas.openxmlformats.org/officeDocument/2006/math" xmlns:v="urn:schemas-microsoft-com:vml" xmlns:wp14="http://schemas.microsoft.com/office/word/2010/wordprocessingDrawing" xmlns:wp="http://schemas.openxmlformats.org/drawingml/2006/wordprocessingDrawing" xmlns:w10="urn:schemas-microsoft-com:office:word" xmlns:w="http://schemas.openxmlformats.org/wordprocessingml/2006/main" xmlns:w14="http://schemas.microsoft.com/office/word/2010/wordml" xmlns:w15="http://schemas.microsoft.com/office/word/2012/wordml" xmlns:w16se="http://schemas.microsoft.com/office/word/2015/wordml/symex" xmlns:wpg="http://schemas.microsoft.com/office/word/2010/wordprocessingGroup" xmlns:wpi="http://schemas.microsoft.com/office/word/2010/wordprocessingInk" xmlns:wne="http://schemas.microsoft.com/office/word/2006/wordml" xmlns:wps="http://schemas.microsoft.com/office/word/2010/wordprocessingShape" mc:Ignorable="w14 w15 w16se wp14">
+<w:ftr xmlns:wpc="http://schemas.microsoft.com/office/word/2010/wordprocessingCanvas" xmlns:mc="http://schemas.openxmlformats.org/markup-compatibility/2006" xmlns:o="urn:schemas-microsoft-com:office:office" xmlns:r="http://schemas.openxmlformats.org/officeDocument/2006/relationships" xmlns:m="http://schemas.openxmlformats.org/officeDocument/2006/math" xmlns:v="urn:schemas-microsoft-com:vml" xmlns:wp14="http://schemas.microsoft.com/office/word/2010/wordprocessingDrawing" xmlns:wp="http://schemas.openxmlformats.org/drawingml/2006/wordprocessingDrawing" xmlns:w10="urn:schemas-microsoft-com:office:word" xmlns:w="http://schemas.openxmlformats.org/wordprocessingml/2006/main" xmlns:w14="http://schemas.microsoft.com/office/word/2010/wordml" xmlns:w15="http://schemas.microsoft.com/office/word/2012/wordml" xmlns:wpg="http://schemas.microsoft.com/office/word/2010/wordprocessingGroup" xmlns:wpi="http://schemas.microsoft.com/office/word/2010/wordprocessingInk" xmlns:wne="http://schemas.microsoft.com/office/word/2006/wordml" xmlns:wps="http://schemas.microsoft.com/office/word/2010/wordprocessingShape" mc:Ignorable="w14 w15 wp14">
   <w:p>
     <w:pPr>
-      <w:pStyle w:val="Footer"/>
+      <w:pStyle w:val="a5"/>
     </w:pPr>
     <w:r>
       <w:rPr>
         <w:noProof/>
-        <w:lang w:val="en-GB" w:eastAsia="en-GB"/>
+        <w:lang w:val="bg-BG" w:eastAsia="bg-BG"/>
       </w:rPr>
       <mc:AlternateContent>
         <mc:Choice Requires="wps">
@@ -5981,7 +4651,7 @@
             </wp:anchor>
           </w:drawing>
         </mc:Choice>
-        <mc:Fallback>
+        <mc:Fallback xmlns:w16se="http://schemas.microsoft.com/office/word/2015/wordml/symex" xmlns:cx2="http://schemas.microsoft.com/office/drawing/2015/10/21/chartex" xmlns:cx1="http://schemas.microsoft.com/office/drawing/2015/9/8/chartex" xmlns:cx="http://schemas.microsoft.com/office/drawing/2014/chartex">
           <w:pict>
             <v:line w14:anchorId="123D7B27" id="Straight Connector 1" o:spid="_x0000_s1026" style="position:absolute;flip:y;z-index:251666432;visibility:visible;mso-wrap-style:square;mso-wrap-distance-left:9pt;mso-wrap-distance-top:0;mso-wrap-distance-right:9pt;mso-wrap-distance-bottom:0;mso-position-horizontal:absolute;mso-position-horizontal-relative:text;mso-position-vertical:absolute;mso-position-vertical-relative:text" from="-.1pt,5.7pt" to="520.7pt,5.7pt" o:gfxdata="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" strokecolor="#f37123" strokeweight="1pt">
               <v:stroke endcap="round"/>
@@ -5993,7 +4663,7 @@
     <w:r>
       <w:rPr>
         <w:noProof/>
-        <w:lang w:val="en-GB" w:eastAsia="en-GB"/>
+        <w:lang w:val="bg-BG" w:eastAsia="bg-BG"/>
       </w:rPr>
       <mc:AlternateContent>
         <mc:Choice Requires="wps">
@@ -6045,7 +4715,7 @@
                           <w:r>
                             <w:rPr>
                               <w:noProof/>
-                              <w:lang w:val="en-GB" w:eastAsia="en-GB"/>
+                              <w:lang w:val="bg-BG" w:eastAsia="bg-BG"/>
                             </w:rPr>
                             <w:drawing>
                               <wp:inline distT="0" distB="0" distL="0" distR="0" wp14:anchorId="629D72BB" wp14:editId="4D4761C0">
@@ -6114,7 +4784,7 @@
             </wp:anchor>
           </w:drawing>
         </mc:Choice>
-        <mc:Fallback>
+        <mc:Fallback xmlns:w16se="http://schemas.microsoft.com/office/word/2015/wordml/symex" xmlns:cx2="http://schemas.microsoft.com/office/drawing/2015/10/21/chartex" xmlns:cx1="http://schemas.microsoft.com/office/drawing/2015/9/8/chartex" xmlns:cx="http://schemas.microsoft.com/office/drawing/2014/chartex">
           <w:pict>
             <v:shapetype w14:anchorId="65030458" id="_x0000_t202" coordsize="21600,21600" o:spt="202" path="m,l,21600r21600,l21600,xe">
               <v:stroke joinstyle="miter"/>
@@ -6193,7 +4863,7 @@
     <w:r>
       <w:rPr>
         <w:noProof/>
-        <w:lang w:val="en-GB" w:eastAsia="en-GB"/>
+        <w:lang w:val="bg-BG" w:eastAsia="bg-BG"/>
       </w:rPr>
       <mc:AlternateContent>
         <mc:Choice Requires="wps">
@@ -6296,7 +4966,7 @@
                               <w:sz w:val="18"/>
                               <w:szCs w:val="18"/>
                             </w:rPr>
-                            <w:t>5</w:t>
+                            <w:t>1</w:t>
                           </w:r>
                           <w:r>
                             <w:rPr>
@@ -6438,7 +5108,7 @@
                         <w:sz w:val="18"/>
                         <w:szCs w:val="18"/>
                       </w:rPr>
-                      <w:t>5</w:t>
+                      <w:t>1</w:t>
                     </w:r>
                     <w:r>
                       <w:rPr>
@@ -6516,7 +5186,7 @@
     <w:r>
       <w:rPr>
         <w:noProof/>
-        <w:lang w:val="en-GB" w:eastAsia="en-GB"/>
+        <w:lang w:val="bg-BG" w:eastAsia="bg-BG"/>
       </w:rPr>
       <mc:AlternateContent>
         <mc:Choice Requires="wps">
@@ -6605,7 +5275,7 @@
             </wp:anchor>
           </w:drawing>
         </mc:Choice>
-        <mc:Fallback>
+        <mc:Fallback xmlns:w16se="http://schemas.microsoft.com/office/word/2015/wordml/symex" xmlns:cx2="http://schemas.microsoft.com/office/drawing/2015/10/21/chartex" xmlns:cx1="http://schemas.microsoft.com/office/drawing/2015/9/8/chartex" xmlns:cx="http://schemas.microsoft.com/office/drawing/2014/chartex">
           <w:pict>
             <v:shape w14:anchorId="4EA2AB4F" id="Text Box 2" o:spid="_x0000_s1028" type="#_x0000_t202" style="position:absolute;margin-left:125.15pt;margin-top:26.95pt;width:54pt;height:15.75pt;z-index:251664384;visibility:visible;mso-wrap-style:square;mso-width-percent:0;mso-wrap-distance-left:9pt;mso-wrap-distance-top:0;mso-wrap-distance-right:9pt;mso-wrap-distance-bottom:0;mso-position-horizontal:absolute;mso-position-horizontal-relative:text;mso-position-vertical:absolute;mso-position-vertical-relative:text;mso-width-percent:0;mso-width-relative:margin;v-text-anchor:middle" o:gfxdata="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" filled="f" stroked="f" strokeweight=".5pt">
               <v:textbox inset=".5mm,0,0,0">
@@ -6640,7 +5310,7 @@
     <w:r>
       <w:rPr>
         <w:noProof/>
-        <w:lang w:val="en-GB" w:eastAsia="en-GB"/>
+        <w:lang w:val="bg-BG" w:eastAsia="bg-BG"/>
       </w:rPr>
       <mc:AlternateContent>
         <mc:Choice Requires="wps">
@@ -6717,7 +5387,7 @@
                           <w:hyperlink r:id="rId3" w:history="1">
                             <w:r>
                               <w:rPr>
-                                <w:rStyle w:val="Hyperlink"/>
+                                <w:rStyle w:val="a9"/>
                                 <w:sz w:val="19"/>
                                 <w:szCs w:val="19"/>
                               </w:rPr>
@@ -6749,7 +5419,7 @@
                           <w:hyperlink r:id="rId4" w:history="1">
                             <w:r>
                               <w:rPr>
-                                <w:rStyle w:val="Hyperlink"/>
+                                <w:rStyle w:val="a9"/>
                                 <w:sz w:val="19"/>
                                 <w:szCs w:val="19"/>
                               </w:rPr>
@@ -6778,7 +5448,7 @@
                               <w:noProof/>
                               <w:sz w:val="20"/>
                               <w:szCs w:val="20"/>
-                              <w:lang w:val="en-GB" w:eastAsia="en-GB"/>
+                              <w:lang w:val="bg-BG" w:eastAsia="bg-BG"/>
                             </w:rPr>
                             <w:drawing>
                               <wp:inline distT="0" distB="0" distL="0" distR="0" wp14:anchorId="15EFF62F" wp14:editId="31C430B5">
@@ -6830,7 +5500,7 @@
                               <w:noProof/>
                               <w:sz w:val="20"/>
                               <w:szCs w:val="20"/>
-                              <w:lang w:val="en-GB" w:eastAsia="en-GB"/>
+                              <w:lang w:val="bg-BG" w:eastAsia="bg-BG"/>
                             </w:rPr>
                             <w:drawing>
                               <wp:inline distT="0" distB="0" distL="0" distR="0" wp14:anchorId="4E8D5C1B" wp14:editId="2013552C">
@@ -6882,7 +5552,7 @@
                               <w:noProof/>
                               <w:sz w:val="20"/>
                               <w:szCs w:val="20"/>
-                              <w:lang w:val="en-GB" w:eastAsia="en-GB"/>
+                              <w:lang w:val="bg-BG" w:eastAsia="bg-BG"/>
                             </w:rPr>
                             <w:drawing>
                               <wp:inline distT="0" distB="0" distL="0" distR="0" wp14:anchorId="20B738E7" wp14:editId="300EA712">
@@ -6934,7 +5604,7 @@
                               <w:noProof/>
                               <w:sz w:val="20"/>
                               <w:szCs w:val="20"/>
-                              <w:lang w:val="en-GB" w:eastAsia="en-GB"/>
+                              <w:lang w:val="bg-BG" w:eastAsia="bg-BG"/>
                             </w:rPr>
                             <w:drawing>
                               <wp:inline distT="0" distB="0" distL="0" distR="0" wp14:anchorId="3D2C3D5F" wp14:editId="653B4B90">
@@ -6986,7 +5656,7 @@
                               <w:noProof/>
                               <w:sz w:val="20"/>
                               <w:szCs w:val="20"/>
-                              <w:lang w:val="en-GB" w:eastAsia="en-GB"/>
+                              <w:lang w:val="bg-BG" w:eastAsia="bg-BG"/>
                             </w:rPr>
                             <w:drawing>
                               <wp:inline distT="0" distB="0" distL="0" distR="0" wp14:anchorId="2ECEBC4A" wp14:editId="4C1A28B7">
@@ -7038,7 +5708,7 @@
                               <w:noProof/>
                               <w:sz w:val="20"/>
                               <w:szCs w:val="20"/>
-                              <w:lang w:val="en-GB" w:eastAsia="en-GB"/>
+                              <w:lang w:val="bg-BG" w:eastAsia="bg-BG"/>
                             </w:rPr>
                             <w:drawing>
                               <wp:inline distT="0" distB="0" distL="0" distR="0" wp14:anchorId="2298D969" wp14:editId="5CD95E52">
@@ -7090,7 +5760,7 @@
                               <w:noProof/>
                               <w:sz w:val="20"/>
                               <w:szCs w:val="20"/>
-                              <w:lang w:val="en-GB" w:eastAsia="en-GB"/>
+                              <w:lang w:val="bg-BG" w:eastAsia="bg-BG"/>
                             </w:rPr>
                             <w:drawing>
                               <wp:inline distT="0" distB="0" distL="0" distR="0" wp14:anchorId="1A044D14" wp14:editId="320DB136">
@@ -7142,7 +5812,7 @@
                               <w:noProof/>
                               <w:sz w:val="20"/>
                               <w:szCs w:val="20"/>
-                              <w:lang w:val="en-GB" w:eastAsia="en-GB"/>
+                              <w:lang w:val="bg-BG" w:eastAsia="bg-BG"/>
                             </w:rPr>
                             <w:drawing>
                               <wp:inline distT="0" distB="0" distL="0" distR="0" wp14:anchorId="52544041" wp14:editId="0531DD13">
@@ -7194,7 +5864,7 @@
                               <w:noProof/>
                               <w:sz w:val="20"/>
                               <w:szCs w:val="20"/>
-                              <w:lang w:val="en-GB" w:eastAsia="en-GB"/>
+                              <w:lang w:val="bg-BG" w:eastAsia="bg-BG"/>
                             </w:rPr>
                             <w:drawing>
                               <wp:inline distT="0" distB="0" distL="0" distR="0" wp14:anchorId="64FAE51C" wp14:editId="083460C1">
@@ -7246,7 +5916,7 @@
                               <w:noProof/>
                               <w:sz w:val="20"/>
                               <w:szCs w:val="20"/>
-                              <w:lang w:val="en-GB" w:eastAsia="en-GB"/>
+                              <w:lang w:val="bg-BG" w:eastAsia="bg-BG"/>
                             </w:rPr>
                             <w:drawing>
                               <wp:inline distT="0" distB="0" distL="0" distR="0" wp14:anchorId="5C709012" wp14:editId="6553F913">
@@ -7298,7 +5968,7 @@
             </wp:anchor>
           </w:drawing>
         </mc:Choice>
-        <mc:Fallback>
+        <mc:Fallback xmlns:w16se="http://schemas.microsoft.com/office/word/2015/wordml/symex" xmlns:cx2="http://schemas.microsoft.com/office/drawing/2015/10/21/chartex" xmlns:cx1="http://schemas.microsoft.com/office/drawing/2015/9/8/chartex" xmlns:cx="http://schemas.microsoft.com/office/drawing/2014/chartex">
           <w:pict>
             <v:shape w14:anchorId="400D6225" id="Text Box 17" o:spid="_x0000_s1029" type="#_x0000_t202" style="position:absolute;margin-left:124.4pt;margin-top:6.7pt;width:396.3pt;height:40.45pt;z-index:251663360;visibility:visible;mso-wrap-style:square;mso-wrap-distance-left:9pt;mso-wrap-distance-top:0;mso-wrap-distance-right:9pt;mso-wrap-distance-bottom:0;mso-position-horizontal:absolute;mso-position-horizontal-relative:text;mso-position-vertical:absolute;mso-position-vertical-relative:text;v-text-anchor:top" o:gfxdata="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" filled="f" stroked="f">
               <v:textbox inset=".5mm,1.2mm,.5mm,.5mm">
@@ -7918,7 +6588,7 @@
 </file>
 
 <file path=word/footnotes.xml><?xml version="1.0" encoding="utf-8"?>
-<w:footnotes xmlns:wpc="http://schemas.microsoft.com/office/word/2010/wordprocessingCanvas" xmlns:cx="http://schemas.microsoft.com/office/drawing/2014/chartex" xmlns:cx1="http://schemas.microsoft.com/office/drawing/2015/9/8/chartex" xmlns:cx2="http://schemas.microsoft.com/office/drawing/2015/10/21/chartex" xmlns:mc="http://schemas.openxmlformats.org/markup-compatibility/2006" xmlns:o="urn:schemas-microsoft-com:office:office" xmlns:r="http://schemas.openxmlformats.org/officeDocument/2006/relationships" xmlns:m="http://schemas.openxmlformats.org/officeDocument/2006/math" xmlns:v="urn:schemas-microsoft-com:vml" xmlns:wp14="http://schemas.microsoft.com/office/word/2010/wordprocessingDrawing" xmlns:wp="http://schemas.openxmlformats.org/drawingml/2006/wordprocessingDrawing" xmlns:w10="urn:schemas-microsoft-com:office:word" xmlns:w="http://schemas.openxmlformats.org/wordprocessingml/2006/main" xmlns:w14="http://schemas.microsoft.com/office/word/2010/wordml" xmlns:w15="http://schemas.microsoft.com/office/word/2012/wordml" xmlns:w16se="http://schemas.microsoft.com/office/word/2015/wordml/symex" xmlns:wpg="http://schemas.microsoft.com/office/word/2010/wordprocessingGroup" xmlns:wpi="http://schemas.microsoft.com/office/word/2010/wordprocessingInk" xmlns:wne="http://schemas.microsoft.com/office/word/2006/wordml" xmlns:wps="http://schemas.microsoft.com/office/word/2010/wordprocessingShape" mc:Ignorable="w14 w15 w16se wp14">
+<w:footnotes xmlns:wpc="http://schemas.microsoft.com/office/word/2010/wordprocessingCanvas" xmlns:mc="http://schemas.openxmlformats.org/markup-compatibility/2006" xmlns:o="urn:schemas-microsoft-com:office:office" xmlns:r="http://schemas.openxmlformats.org/officeDocument/2006/relationships" xmlns:m="http://schemas.openxmlformats.org/officeDocument/2006/math" xmlns:v="urn:schemas-microsoft-com:vml" xmlns:wp14="http://schemas.microsoft.com/office/word/2010/wordprocessingDrawing" xmlns:wp="http://schemas.openxmlformats.org/drawingml/2006/wordprocessingDrawing" xmlns:w10="urn:schemas-microsoft-com:office:word" xmlns:w="http://schemas.openxmlformats.org/wordprocessingml/2006/main" xmlns:w14="http://schemas.microsoft.com/office/word/2010/wordml" xmlns:w15="http://schemas.microsoft.com/office/word/2012/wordml" xmlns:wpg="http://schemas.microsoft.com/office/word/2010/wordprocessingGroup" xmlns:wpi="http://schemas.microsoft.com/office/word/2010/wordprocessingInk" xmlns:wne="http://schemas.microsoft.com/office/word/2006/wordml" xmlns:wps="http://schemas.microsoft.com/office/word/2010/wordprocessingShape" mc:Ignorable="w14 w15 wp14">
   <w:footnote w:type="separator" w:id="-1">
     <w:p>
       <w:pPr>
@@ -7943,10 +6613,10 @@
 </file>
 
 <file path=word/header1.xml><?xml version="1.0" encoding="utf-8"?>
-<w:hdr xmlns:wpc="http://schemas.microsoft.com/office/word/2010/wordprocessingCanvas" xmlns:cx="http://schemas.microsoft.com/office/drawing/2014/chartex" xmlns:cx1="http://schemas.microsoft.com/office/drawing/2015/9/8/chartex" xmlns:cx2="http://schemas.microsoft.com/office/drawing/2015/10/21/chartex" xmlns:mc="http://schemas.openxmlformats.org/markup-compatibility/2006" xmlns:o="urn:schemas-microsoft-com:office:office" xmlns:r="http://schemas.openxmlformats.org/officeDocument/2006/relationships" xmlns:m="http://schemas.openxmlformats.org/officeDocument/2006/math" xmlns:v="urn:schemas-microsoft-com:vml" xmlns:wp14="http://schemas.microsoft.com/office/word/2010/wordprocessingDrawing" xmlns:wp="http://schemas.openxmlformats.org/drawingml/2006/wordprocessingDrawing" xmlns:w10="urn:schemas-microsoft-com:office:word" xmlns:w="http://schemas.openxmlformats.org/wordprocessingml/2006/main" xmlns:w14="http://schemas.microsoft.com/office/word/2010/wordml" xmlns:w15="http://schemas.microsoft.com/office/word/2012/wordml" xmlns:w16se="http://schemas.microsoft.com/office/word/2015/wordml/symex" xmlns:wpg="http://schemas.microsoft.com/office/word/2010/wordprocessingGroup" xmlns:wpi="http://schemas.microsoft.com/office/word/2010/wordprocessingInk" xmlns:wne="http://schemas.microsoft.com/office/word/2006/wordml" xmlns:wps="http://schemas.microsoft.com/office/word/2010/wordprocessingShape" mc:Ignorable="w14 w15 w16se wp14">
+<w:hdr xmlns:wpc="http://schemas.microsoft.com/office/word/2010/wordprocessingCanvas" xmlns:mc="http://schemas.openxmlformats.org/markup-compatibility/2006" xmlns:o="urn:schemas-microsoft-com:office:office" xmlns:r="http://schemas.openxmlformats.org/officeDocument/2006/relationships" xmlns:m="http://schemas.openxmlformats.org/officeDocument/2006/math" xmlns:v="urn:schemas-microsoft-com:vml" xmlns:wp14="http://schemas.microsoft.com/office/word/2010/wordprocessingDrawing" xmlns:wp="http://schemas.openxmlformats.org/drawingml/2006/wordprocessingDrawing" xmlns:w10="urn:schemas-microsoft-com:office:word" xmlns:w="http://schemas.openxmlformats.org/wordprocessingml/2006/main" xmlns:w14="http://schemas.microsoft.com/office/word/2010/wordml" xmlns:w15="http://schemas.microsoft.com/office/word/2012/wordml" xmlns:wpg="http://schemas.microsoft.com/office/word/2010/wordprocessingGroup" xmlns:wpi="http://schemas.microsoft.com/office/word/2010/wordprocessingInk" xmlns:wne="http://schemas.microsoft.com/office/word/2006/wordml" xmlns:wps="http://schemas.microsoft.com/office/word/2010/wordprocessingShape" mc:Ignorable="w14 w15 wp14">
   <w:p>
     <w:pPr>
-      <w:pStyle w:val="Header"/>
+      <w:pStyle w:val="a3"/>
       <w:ind w:hanging="1134"/>
     </w:pPr>
   </w:p>
@@ -7954,7 +6624,7 @@
 </file>
 
 <file path=word/numbering.xml><?xml version="1.0" encoding="utf-8"?>
-<w:numbering xmlns:wpc="http://schemas.microsoft.com/office/word/2010/wordprocessingCanvas" xmlns:cx="http://schemas.microsoft.com/office/drawing/2014/chartex" xmlns:cx1="http://schemas.microsoft.com/office/drawing/2015/9/8/chartex" xmlns:cx2="http://schemas.microsoft.com/office/drawing/2015/10/21/chartex" xmlns:mc="http://schemas.openxmlformats.org/markup-compatibility/2006" xmlns:o="urn:schemas-microsoft-com:office:office" xmlns:r="http://schemas.openxmlformats.org/officeDocument/2006/relationships" xmlns:m="http://schemas.openxmlformats.org/officeDocument/2006/math" xmlns:v="urn:schemas-microsoft-com:vml" xmlns:wp14="http://schemas.microsoft.com/office/word/2010/wordprocessingDrawing" xmlns:wp="http://schemas.openxmlformats.org/drawingml/2006/wordprocessingDrawing" xmlns:w10="urn:schemas-microsoft-com:office:word" xmlns:w="http://schemas.openxmlformats.org/wordprocessingml/2006/main" xmlns:w14="http://schemas.microsoft.com/office/word/2010/wordml" xmlns:w15="http://schemas.microsoft.com/office/word/2012/wordml" xmlns:w16se="http://schemas.microsoft.com/office/word/2015/wordml/symex" xmlns:wpg="http://schemas.microsoft.com/office/word/2010/wordprocessingGroup" xmlns:wpi="http://schemas.microsoft.com/office/word/2010/wordprocessingInk" xmlns:wne="http://schemas.microsoft.com/office/word/2006/wordml" xmlns:wps="http://schemas.microsoft.com/office/word/2010/wordprocessingShape" mc:Ignorable="w14 w15 w16se wp14">
+<w:numbering xmlns:wpc="http://schemas.microsoft.com/office/word/2010/wordprocessingCanvas" xmlns:mc="http://schemas.openxmlformats.org/markup-compatibility/2006" xmlns:o="urn:schemas-microsoft-com:office:office" xmlns:r="http://schemas.openxmlformats.org/officeDocument/2006/relationships" xmlns:m="http://schemas.openxmlformats.org/officeDocument/2006/math" xmlns:v="urn:schemas-microsoft-com:vml" xmlns:wp14="http://schemas.microsoft.com/office/word/2010/wordprocessingDrawing" xmlns:wp="http://schemas.openxmlformats.org/drawingml/2006/wordprocessingDrawing" xmlns:w10="urn:schemas-microsoft-com:office:word" xmlns:w="http://schemas.openxmlformats.org/wordprocessingml/2006/main" xmlns:w14="http://schemas.microsoft.com/office/word/2010/wordml" xmlns:w15="http://schemas.microsoft.com/office/word/2012/wordml" xmlns:wpg="http://schemas.microsoft.com/office/word/2010/wordprocessingGroup" xmlns:wpi="http://schemas.microsoft.com/office/word/2010/wordprocessingInk" xmlns:wne="http://schemas.microsoft.com/office/word/2006/wordml" xmlns:wps="http://schemas.microsoft.com/office/word/2010/wordprocessingShape" mc:Ignorable="w14 w15 wp14">
   <w:abstractNum w:abstractNumId="0" w15:restartNumberingAfterBreak="0">
     <w:nsid w:val="00B25F9A"/>
     <w:multiLevelType w:val="hybridMultilevel"/>
@@ -8390,7 +7060,7 @@
     <w:lvl w:ilvl="0" w:tplc="16E6D124">
       <w:start w:val="1"/>
       <w:numFmt w:val="decimal"/>
-      <w:pStyle w:val="Heading2"/>
+      <w:pStyle w:val="2"/>
       <w:lvlText w:val="%1."/>
       <w:lvlJc w:val="left"/>
       <w:pPr>
@@ -9667,7 +8337,7 @@
 </file>
 
 <file path=word/styles.xml><?xml version="1.0" encoding="utf-8"?>
-<w:styles xmlns:mc="http://schemas.openxmlformats.org/markup-compatibility/2006" xmlns:r="http://schemas.openxmlformats.org/officeDocument/2006/relationships" xmlns:w="http://schemas.openxmlformats.org/wordprocessingml/2006/main" xmlns:w14="http://schemas.microsoft.com/office/word/2010/wordml" xmlns:w15="http://schemas.microsoft.com/office/word/2012/wordml" xmlns:w16se="http://schemas.microsoft.com/office/word/2015/wordml/symex" mc:Ignorable="w14 w15 w16se">
+<w:styles xmlns:mc="http://schemas.openxmlformats.org/markup-compatibility/2006" xmlns:r="http://schemas.openxmlformats.org/officeDocument/2006/relationships" xmlns:w="http://schemas.openxmlformats.org/wordprocessingml/2006/main" xmlns:w14="http://schemas.microsoft.com/office/word/2010/wordml" xmlns:w15="http://schemas.microsoft.com/office/word/2012/wordml" mc:Ignorable="w14 w15">
   <w:docDefaults>
     <w:rPrDefault>
       <w:rPr>
@@ -9683,7 +8353,7 @@
       </w:pPr>
     </w:pPrDefault>
   </w:docDefaults>
-  <w:latentStyles w:defLockedState="0" w:defUIPriority="99" w:defSemiHidden="0" w:defUnhideWhenUsed="0" w:defQFormat="0" w:count="373">
+  <w:latentStyles w:defLockedState="0" w:defUIPriority="99" w:defSemiHidden="0" w:defUnhideWhenUsed="0" w:defQFormat="0" w:count="371">
     <w:lsdException w:name="Normal" w:uiPriority="0" w:qFormat="1"/>
     <w:lsdException w:name="heading 1" w:uiPriority="9" w:qFormat="1"/>
     <w:lsdException w:name="heading 2" w:semiHidden="1" w:uiPriority="9" w:unhideWhenUsed="1" w:qFormat="1"/>
@@ -10055,10 +8725,8 @@
     <w:lsdException w:name="List Table 5 Dark Accent 6" w:uiPriority="50"/>
     <w:lsdException w:name="List Table 6 Colorful Accent 6" w:uiPriority="51"/>
     <w:lsdException w:name="List Table 7 Colorful Accent 6" w:uiPriority="52"/>
-    <w:lsdException w:name="Mention" w:semiHidden="1" w:unhideWhenUsed="1"/>
-    <w:lsdException w:name="Smart Hyperlink" w:semiHidden="1" w:unhideWhenUsed="1"/>
   </w:latentStyles>
-  <w:style w:type="paragraph" w:default="1" w:styleId="Normal">
+  <w:style w:type="paragraph" w:default="1" w:styleId="a">
     <w:name w:val="Normal"/>
     <w:qFormat/>
     <w:rsid w:val="00FA0180"/>
@@ -10066,11 +8734,11 @@
       <w:spacing w:before="80" w:after="120"/>
     </w:pPr>
   </w:style>
-  <w:style w:type="paragraph" w:styleId="Heading1">
+  <w:style w:type="paragraph" w:styleId="1">
     <w:name w:val="heading 1"/>
-    <w:basedOn w:val="Normal"/>
-    <w:next w:val="Normal"/>
-    <w:link w:val="Heading1Char"/>
+    <w:basedOn w:val="a"/>
+    <w:next w:val="a"/>
+    <w:link w:val="10"/>
     <w:uiPriority w:val="9"/>
     <w:qFormat/>
     <w:rsid w:val="009254B7"/>
@@ -10088,11 +8756,11 @@
       <w:szCs w:val="32"/>
     </w:rPr>
   </w:style>
-  <w:style w:type="paragraph" w:styleId="Heading2">
+  <w:style w:type="paragraph" w:styleId="2">
     <w:name w:val="heading 2"/>
-    <w:basedOn w:val="Normal"/>
-    <w:next w:val="Normal"/>
-    <w:link w:val="Heading2Char"/>
+    <w:basedOn w:val="a"/>
+    <w:next w:val="a"/>
+    <w:link w:val="20"/>
     <w:uiPriority w:val="9"/>
     <w:qFormat/>
     <w:rsid w:val="006C3FEB"/>
@@ -10115,11 +8783,11 @@
       <w:szCs w:val="36"/>
     </w:rPr>
   </w:style>
-  <w:style w:type="paragraph" w:styleId="Heading3">
+  <w:style w:type="paragraph" w:styleId="3">
     <w:name w:val="heading 3"/>
-    <w:basedOn w:val="Normal"/>
-    <w:next w:val="Normal"/>
-    <w:link w:val="Heading3Char"/>
+    <w:basedOn w:val="a"/>
+    <w:next w:val="a"/>
+    <w:link w:val="30"/>
     <w:uiPriority w:val="9"/>
     <w:unhideWhenUsed/>
     <w:qFormat/>
@@ -10138,11 +8806,11 @@
       <w:szCs w:val="32"/>
     </w:rPr>
   </w:style>
-  <w:style w:type="paragraph" w:styleId="Heading4">
+  <w:style w:type="paragraph" w:styleId="4">
     <w:name w:val="heading 4"/>
-    <w:basedOn w:val="Normal"/>
-    <w:next w:val="Normal"/>
-    <w:link w:val="Heading4Char"/>
+    <w:basedOn w:val="a"/>
+    <w:next w:val="a"/>
+    <w:link w:val="40"/>
     <w:uiPriority w:val="9"/>
     <w:unhideWhenUsed/>
     <w:qFormat/>
@@ -10161,11 +8829,11 @@
       <w:sz w:val="28"/>
     </w:rPr>
   </w:style>
-  <w:style w:type="paragraph" w:styleId="Heading5">
+  <w:style w:type="paragraph" w:styleId="5">
     <w:name w:val="heading 5"/>
-    <w:basedOn w:val="Normal"/>
-    <w:next w:val="Normal"/>
-    <w:link w:val="Heading5Char"/>
+    <w:basedOn w:val="a"/>
+    <w:next w:val="a"/>
+    <w:link w:val="50"/>
     <w:uiPriority w:val="9"/>
     <w:semiHidden/>
     <w:unhideWhenUsed/>
@@ -10183,13 +8851,13 @@
       <w:color w:val="B2500E"/>
     </w:rPr>
   </w:style>
-  <w:style w:type="character" w:default="1" w:styleId="DefaultParagraphFont">
+  <w:style w:type="character" w:default="1" w:styleId="a0">
     <w:name w:val="Default Paragraph Font"/>
     <w:uiPriority w:val="1"/>
     <w:semiHidden/>
     <w:unhideWhenUsed/>
   </w:style>
-  <w:style w:type="table" w:default="1" w:styleId="TableNormal">
+  <w:style w:type="table" w:default="1" w:styleId="a1">
     <w:name w:val="Normal Table"/>
     <w:uiPriority w:val="99"/>
     <w:semiHidden/>
@@ -10204,16 +8872,16 @@
       </w:tblCellMar>
     </w:tblPr>
   </w:style>
-  <w:style w:type="numbering" w:default="1" w:styleId="NoList">
+  <w:style w:type="numbering" w:default="1" w:styleId="a2">
     <w:name w:val="No List"/>
     <w:uiPriority w:val="99"/>
     <w:semiHidden/>
     <w:unhideWhenUsed/>
   </w:style>
-  <w:style w:type="paragraph" w:styleId="Header">
+  <w:style w:type="paragraph" w:styleId="a3">
     <w:name w:val="header"/>
-    <w:basedOn w:val="Normal"/>
-    <w:link w:val="HeaderChar"/>
+    <w:basedOn w:val="a"/>
+    <w:link w:val="a4"/>
     <w:uiPriority w:val="99"/>
     <w:unhideWhenUsed/>
     <w:rsid w:val="008068A2"/>
@@ -10225,17 +8893,17 @@
       <w:spacing w:after="0" w:line="240" w:lineRule="auto"/>
     </w:pPr>
   </w:style>
-  <w:style w:type="character" w:customStyle="1" w:styleId="HeaderChar">
-    <w:name w:val="Header Char"/>
-    <w:basedOn w:val="DefaultParagraphFont"/>
-    <w:link w:val="Header"/>
+  <w:style w:type="character" w:customStyle="1" w:styleId="a4">
+    <w:name w:val="Горен колонтитул Знак"/>
+    <w:basedOn w:val="a0"/>
+    <w:link w:val="a3"/>
     <w:uiPriority w:val="99"/>
     <w:rsid w:val="008068A2"/>
   </w:style>
-  <w:style w:type="paragraph" w:styleId="Footer">
+  <w:style w:type="paragraph" w:styleId="a5">
     <w:name w:val="footer"/>
-    <w:basedOn w:val="Normal"/>
-    <w:link w:val="FooterChar"/>
+    <w:basedOn w:val="a"/>
+    <w:link w:val="a6"/>
     <w:uiPriority w:val="99"/>
     <w:unhideWhenUsed/>
     <w:rsid w:val="008068A2"/>
@@ -10247,17 +8915,17 @@
       <w:spacing w:after="0" w:line="240" w:lineRule="auto"/>
     </w:pPr>
   </w:style>
-  <w:style w:type="character" w:customStyle="1" w:styleId="FooterChar">
-    <w:name w:val="Footer Char"/>
-    <w:basedOn w:val="DefaultParagraphFont"/>
-    <w:link w:val="Footer"/>
+  <w:style w:type="character" w:customStyle="1" w:styleId="a6">
+    <w:name w:val="Долен колонтитул Знак"/>
+    <w:basedOn w:val="a0"/>
+    <w:link w:val="a5"/>
     <w:uiPriority w:val="99"/>
     <w:rsid w:val="008068A2"/>
   </w:style>
-  <w:style w:type="paragraph" w:styleId="BalloonText">
+  <w:style w:type="paragraph" w:styleId="a7">
     <w:name w:val="Balloon Text"/>
-    <w:basedOn w:val="Normal"/>
-    <w:link w:val="BalloonTextChar"/>
+    <w:basedOn w:val="a"/>
+    <w:link w:val="a8"/>
     <w:uiPriority w:val="99"/>
     <w:semiHidden/>
     <w:unhideWhenUsed/>
@@ -10271,10 +8939,10 @@
       <w:szCs w:val="16"/>
     </w:rPr>
   </w:style>
-  <w:style w:type="character" w:customStyle="1" w:styleId="BalloonTextChar">
-    <w:name w:val="Balloon Text Char"/>
-    <w:basedOn w:val="DefaultParagraphFont"/>
-    <w:link w:val="BalloonText"/>
+  <w:style w:type="character" w:customStyle="1" w:styleId="a8">
+    <w:name w:val="Изнесен текст Знак"/>
+    <w:basedOn w:val="a0"/>
+    <w:link w:val="a7"/>
     <w:uiPriority w:val="99"/>
     <w:semiHidden/>
     <w:rsid w:val="00564D7B"/>
@@ -10284,9 +8952,9 @@
       <w:szCs w:val="16"/>
     </w:rPr>
   </w:style>
-  <w:style w:type="character" w:styleId="Hyperlink">
+  <w:style w:type="character" w:styleId="a9">
     <w:name w:val="Hyperlink"/>
-    <w:basedOn w:val="DefaultParagraphFont"/>
+    <w:basedOn w:val="a0"/>
     <w:uiPriority w:val="99"/>
     <w:unhideWhenUsed/>
     <w:rsid w:val="0079324A"/>
@@ -10295,10 +8963,10 @@
       <w:u w:val="single"/>
     </w:rPr>
   </w:style>
-  <w:style w:type="character" w:customStyle="1" w:styleId="Heading1Char">
-    <w:name w:val="Heading 1 Char"/>
-    <w:basedOn w:val="DefaultParagraphFont"/>
-    <w:link w:val="Heading1"/>
+  <w:style w:type="character" w:customStyle="1" w:styleId="10">
+    <w:name w:val="Заглавие 1 Знак"/>
+    <w:basedOn w:val="a0"/>
+    <w:link w:val="1"/>
     <w:uiPriority w:val="9"/>
     <w:rsid w:val="009254B7"/>
     <w:rPr>
@@ -10309,10 +8977,10 @@
       <w:szCs w:val="32"/>
     </w:rPr>
   </w:style>
-  <w:style w:type="character" w:customStyle="1" w:styleId="Heading2Char">
-    <w:name w:val="Heading 2 Char"/>
-    <w:basedOn w:val="DefaultParagraphFont"/>
-    <w:link w:val="Heading2"/>
+  <w:style w:type="character" w:customStyle="1" w:styleId="20">
+    <w:name w:val="Заглавие 2 Знак"/>
+    <w:basedOn w:val="a0"/>
+    <w:link w:val="2"/>
     <w:uiPriority w:val="9"/>
     <w:rsid w:val="006C3FEB"/>
     <w:rPr>
@@ -10324,9 +8992,9 @@
       <w:szCs w:val="36"/>
     </w:rPr>
   </w:style>
-  <w:style w:type="paragraph" w:styleId="NormalWeb">
+  <w:style w:type="paragraph" w:styleId="aa">
     <w:name w:val="Normal (Web)"/>
-    <w:basedOn w:val="Normal"/>
+    <w:basedOn w:val="a"/>
     <w:uiPriority w:val="99"/>
     <w:semiHidden/>
     <w:unhideWhenUsed/>
@@ -10340,9 +9008,9 @@
       <w:szCs w:val="24"/>
     </w:rPr>
   </w:style>
-  <w:style w:type="character" w:styleId="Strong">
+  <w:style w:type="character" w:styleId="ab">
     <w:name w:val="Strong"/>
-    <w:basedOn w:val="DefaultParagraphFont"/>
+    <w:basedOn w:val="a0"/>
     <w:uiPriority w:val="22"/>
     <w:qFormat/>
     <w:rsid w:val="00524789"/>
@@ -10351,10 +9019,10 @@
       <w:bCs/>
     </w:rPr>
   </w:style>
-  <w:style w:type="character" w:customStyle="1" w:styleId="Heading3Char">
-    <w:name w:val="Heading 3 Char"/>
-    <w:basedOn w:val="DefaultParagraphFont"/>
-    <w:link w:val="Heading3"/>
+  <w:style w:type="character" w:customStyle="1" w:styleId="30">
+    <w:name w:val="Заглавие 3 Знак"/>
+    <w:basedOn w:val="a0"/>
+    <w:link w:val="3"/>
     <w:uiPriority w:val="9"/>
     <w:rsid w:val="008C5930"/>
     <w:rPr>
@@ -10365,10 +9033,10 @@
       <w:szCs w:val="32"/>
     </w:rPr>
   </w:style>
-  <w:style w:type="character" w:customStyle="1" w:styleId="Heading4Char">
-    <w:name w:val="Heading 4 Char"/>
-    <w:basedOn w:val="DefaultParagraphFont"/>
-    <w:link w:val="Heading4"/>
+  <w:style w:type="character" w:customStyle="1" w:styleId="40">
+    <w:name w:val="Заглавие 4 Знак"/>
+    <w:basedOn w:val="a0"/>
+    <w:link w:val="4"/>
     <w:uiPriority w:val="9"/>
     <w:rsid w:val="008C5930"/>
     <w:rPr>
@@ -10379,10 +9047,10 @@
       <w:sz w:val="28"/>
     </w:rPr>
   </w:style>
-  <w:style w:type="paragraph" w:styleId="ListParagraph">
+  <w:style w:type="paragraph" w:styleId="ac">
     <w:name w:val="List Paragraph"/>
-    <w:basedOn w:val="Normal"/>
-    <w:link w:val="ListParagraphChar"/>
+    <w:basedOn w:val="a"/>
+    <w:link w:val="ad"/>
     <w:uiPriority w:val="34"/>
     <w:qFormat/>
     <w:rsid w:val="008617B5"/>
@@ -10391,9 +9059,9 @@
       <w:contextualSpacing/>
     </w:pPr>
   </w:style>
-  <w:style w:type="character" w:styleId="FollowedHyperlink">
+  <w:style w:type="character" w:styleId="ae">
     <w:name w:val="FollowedHyperlink"/>
-    <w:basedOn w:val="DefaultParagraphFont"/>
+    <w:basedOn w:val="a0"/>
     <w:uiPriority w:val="99"/>
     <w:semiHidden/>
     <w:unhideWhenUsed/>
@@ -10403,10 +9071,10 @@
       <w:u w:val="single"/>
     </w:rPr>
   </w:style>
-  <w:style w:type="character" w:customStyle="1" w:styleId="Heading5Char">
-    <w:name w:val="Heading 5 Char"/>
-    <w:basedOn w:val="DefaultParagraphFont"/>
-    <w:link w:val="Heading5"/>
+  <w:style w:type="character" w:customStyle="1" w:styleId="50">
+    <w:name w:val="Заглавие 5 Знак"/>
+    <w:basedOn w:val="a0"/>
+    <w:link w:val="5"/>
     <w:uiPriority w:val="9"/>
     <w:semiHidden/>
     <w:rsid w:val="008C5930"/>
@@ -10418,7 +9086,7 @@
   </w:style>
   <w:style w:type="paragraph" w:customStyle="1" w:styleId="Code">
     <w:name w:val="Code"/>
-    <w:basedOn w:val="Normal"/>
+    <w:basedOn w:val="a"/>
     <w:link w:val="CodeChar"/>
     <w:qFormat/>
     <w:rsid w:val="008063E1"/>
@@ -10430,7 +9098,7 @@
   </w:style>
   <w:style w:type="character" w:customStyle="1" w:styleId="CodeChar">
     <w:name w:val="Code Char"/>
-    <w:basedOn w:val="DefaultParagraphFont"/>
+    <w:basedOn w:val="a0"/>
     <w:link w:val="Code"/>
     <w:rsid w:val="008063E1"/>
     <w:rPr>
@@ -10439,9 +9107,9 @@
       <w:noProof/>
     </w:rPr>
   </w:style>
-  <w:style w:type="table" w:styleId="TableGrid">
+  <w:style w:type="table" w:styleId="af">
     <w:name w:val="Table Grid"/>
-    <w:basedOn w:val="TableNormal"/>
+    <w:basedOn w:val="a1"/>
     <w:uiPriority w:val="59"/>
     <w:rsid w:val="00CD2B0A"/>
     <w:pPr>
@@ -10458,18 +9126,18 @@
       </w:tblBorders>
     </w:tblPr>
   </w:style>
-  <w:style w:type="character" w:customStyle="1" w:styleId="ListParagraphChar">
-    <w:name w:val="List Paragraph Char"/>
-    <w:basedOn w:val="DefaultParagraphFont"/>
-    <w:link w:val="ListParagraph"/>
+  <w:style w:type="character" w:customStyle="1" w:styleId="ad">
+    <w:name w:val="Списък на абзаци Знак"/>
+    <w:basedOn w:val="a0"/>
+    <w:link w:val="ac"/>
     <w:uiPriority w:val="34"/>
     <w:locked/>
     <w:rsid w:val="00F25A9E"/>
   </w:style>
   <w:style w:type="table" w:customStyle="1" w:styleId="TableGrid1">
     <w:name w:val="Table Grid1"/>
-    <w:basedOn w:val="TableNormal"/>
-    <w:next w:val="TableGrid"/>
+    <w:basedOn w:val="a1"/>
+    <w:next w:val="af"/>
     <w:uiPriority w:val="59"/>
     <w:rsid w:val="0060417E"/>
     <w:pPr>
@@ -10488,8 +9156,8 @@
   </w:style>
   <w:style w:type="table" w:customStyle="1" w:styleId="TableGrid2">
     <w:name w:val="Table Grid2"/>
-    <w:basedOn w:val="TableNormal"/>
-    <w:next w:val="TableGrid"/>
+    <w:basedOn w:val="a1"/>
+    <w:next w:val="af"/>
     <w:uiPriority w:val="59"/>
     <w:rsid w:val="00632F64"/>
     <w:pPr>
@@ -10803,7 +9471,7 @@
 </file>
 
 <file path=customXml/itemProps1.xml><?xml version="1.0" encoding="utf-8"?>
-<ds:datastoreItem xmlns:ds="http://schemas.openxmlformats.org/officeDocument/2006/customXml" ds:itemID="{7DE10909-3342-42D8-A348-CC16D2134251}">
+<ds:datastoreItem xmlns:ds="http://schemas.openxmlformats.org/officeDocument/2006/customXml" ds:itemID="{92D4B896-979F-46D9-A8B6-3861C0E923D3}">
   <ds:schemaRefs>
     <ds:schemaRef ds:uri="http://schemas.openxmlformats.org/officeDocument/2006/bibliography"/>
   </ds:schemaRefs>

</xml_diff>